<commit_message>
remove "local" from tester names.
</commit_message>
<xml_diff>
--- a/Manual.docx
+++ b/Manual.docx
@@ -1395,7 +1395,6 @@
         <w:t xml:space="preserve">JSON </w:t>
       </w:r>
       <w:proofErr w:type="spellStart"/>
-      <w:proofErr w:type="gramStart"/>
       <w:r>
         <w:rPr>
           <w:bCs/>
@@ -1407,28 +1406,7 @@
         <w:rPr>
           <w:bCs/>
         </w:rPr>
-        <w:t xml:space="preserve">  is</w:t>
-      </w:r>
-      <w:proofErr w:type="gramEnd"/>
-      <w:r>
-        <w:rPr>
-          <w:bCs/>
-        </w:rPr>
-        <w:t xml:space="preserve"> a </w:t>
-      </w:r>
-      <w:proofErr w:type="gramStart"/>
-      <w:r>
-        <w:rPr>
-          <w:bCs/>
-        </w:rPr>
-        <w:t>webapp</w:t>
-      </w:r>
-      <w:proofErr w:type="gramEnd"/>
-      <w:r>
-        <w:rPr>
-          <w:bCs/>
-        </w:rPr>
-        <w:t xml:space="preserve"> for </w:t>
+        <w:t xml:space="preserve">  is a webapp for </w:t>
       </w:r>
       <w:r>
         <w:rPr>
@@ -1436,21 +1414,18 @@
         </w:rPr>
         <w:t xml:space="preserve">plotting </w:t>
       </w:r>
-      <w:proofErr w:type="gramStart"/>
       <w:r>
         <w:rPr>
           <w:rStyle w:val="Emphasis"/>
         </w:rPr>
         <w:t>X,Y</w:t>
       </w:r>
-      <w:proofErr w:type="gramEnd"/>
       <w:r>
         <w:rPr>
           <w:bCs/>
         </w:rPr>
         <w:t xml:space="preserve"> </w:t>
       </w:r>
-      <w:proofErr w:type="gramStart"/>
       <w:r>
         <w:rPr>
           <w:bCs/>
@@ -1461,14 +1436,7 @@
         <w:rPr>
           <w:bCs/>
         </w:rPr>
-        <w:t xml:space="preserve"> or</w:t>
-      </w:r>
-      <w:proofErr w:type="gramEnd"/>
-      <w:r>
-        <w:rPr>
-          <w:bCs/>
-        </w:rPr>
-        <w:t xml:space="preserve"> model outputs </w:t>
+        <w:t xml:space="preserve"> or model outputs </w:t>
       </w:r>
       <w:r>
         <w:rPr>
@@ -1532,22 +1500,13 @@
         </w:rPr>
         <w:t>g/hour</w:t>
       </w:r>
-      <w:proofErr w:type="gramStart"/>
-      <w:r>
-        <w:rPr>
-          <w:bCs/>
-        </w:rPr>
-        <w:t>),  JSON</w:t>
-      </w:r>
-      <w:proofErr w:type="gramEnd"/>
-      <w:r>
-        <w:rPr>
-          <w:bCs/>
-        </w:rPr>
-        <w:t xml:space="preserve"> </w:t>
-      </w:r>
-      <w:proofErr w:type="spellStart"/>
-      <w:proofErr w:type="gramStart"/>
+      <w:r>
+        <w:rPr>
+          <w:bCs/>
+        </w:rPr>
+        <w:t xml:space="preserve">),  JSON </w:t>
+      </w:r>
+      <w:proofErr w:type="spellStart"/>
       <w:r>
         <w:rPr>
           <w:bCs/>
@@ -1559,14 +1518,7 @@
         <w:rPr>
           <w:bCs/>
         </w:rPr>
-        <w:t xml:space="preserve"> will</w:t>
-      </w:r>
-      <w:proofErr w:type="gramEnd"/>
-      <w:r>
-        <w:rPr>
-          <w:bCs/>
-        </w:rPr>
-        <w:t xml:space="preserve"> </w:t>
+        <w:t xml:space="preserve"> will </w:t>
       </w:r>
       <w:r>
         <w:rPr>
@@ -1575,53 +1527,17 @@
         </w:rPr>
         <w:t xml:space="preserve">automatically </w:t>
       </w:r>
-      <w:proofErr w:type="gramStart"/>
-      <w:r>
-        <w:rPr>
-          <w:bCs/>
-        </w:rPr>
-        <w:t>converts</w:t>
-      </w:r>
-      <w:proofErr w:type="gramEnd"/>
-      <w:r>
-        <w:rPr>
-          <w:bCs/>
-        </w:rPr>
-        <w:t xml:space="preserve"> the data between units and </w:t>
-      </w:r>
-      <w:proofErr w:type="gramStart"/>
-      <w:r>
-        <w:rPr>
-          <w:bCs/>
-        </w:rPr>
-        <w:t>plot</w:t>
-      </w:r>
-      <w:proofErr w:type="gramEnd"/>
-      <w:r>
-        <w:rPr>
-          <w:bCs/>
-        </w:rPr>
-        <w:t xml:space="preserve"> the data together!  This can save researchers lots of time when trying to compare data from different studies.</w:t>
-      </w:r>
-      <w:r>
-        <w:rPr>
-          <w:bCs/>
-        </w:rPr>
-        <w:t xml:space="preserve"> This concept is depicted in the </w:t>
-      </w:r>
-      <w:proofErr w:type="gramStart"/>
-      <w:r>
-        <w:rPr>
-          <w:bCs/>
-        </w:rPr>
-        <w:t>below image</w:t>
-      </w:r>
-      <w:proofErr w:type="gramEnd"/>
-      <w:r>
-        <w:rPr>
-          <w:bCs/>
-        </w:rPr>
-        <w:t>.</w:t>
+      <w:r>
+        <w:rPr>
+          <w:bCs/>
+        </w:rPr>
+        <w:t>converts the data between units and plot the data together!  This can save researchers lots of time when trying to compare data from different studies.</w:t>
+      </w:r>
+      <w:r>
+        <w:rPr>
+          <w:bCs/>
+        </w:rPr>
+        <w:t xml:space="preserve"> This concept is depicted in the below image.</w:t>
       </w:r>
     </w:p>
     <w:p>
@@ -2044,23 +1960,14 @@
           <w:bCs/>
           <w:color w:val="70AD47" w:themeColor="accent6"/>
         </w:rPr>
-        <w:t>Consolidated_</w:t>
-      </w:r>
-      <w:proofErr w:type="gramStart"/>
+        <w:t>Consolidated_descending.json</w:t>
+      </w:r>
+      <w:proofErr w:type="spellEnd"/>
       <w:r>
         <w:rPr>
           <w:bCs/>
           <w:color w:val="70AD47" w:themeColor="accent6"/>
         </w:rPr>
-        <w:t>descending.json</w:t>
-      </w:r>
-      <w:proofErr w:type="spellEnd"/>
-      <w:proofErr w:type="gramEnd"/>
-      <w:r>
-        <w:rPr>
-          <w:bCs/>
-          <w:color w:val="70AD47" w:themeColor="accent6"/>
-        </w:rPr>
         <w:t xml:space="preserve"> </w:t>
       </w:r>
     </w:p>
@@ -2075,27 +1982,13 @@
         <w:rPr>
           <w:bCs/>
         </w:rPr>
-        <w:t xml:space="preserve">Then click “Clear </w:t>
-      </w:r>
-      <w:proofErr w:type="gramStart"/>
-      <w:r>
-        <w:rPr>
-          <w:bCs/>
-        </w:rPr>
-        <w:t xml:space="preserve">Data” </w:t>
-      </w:r>
-      <w:r>
-        <w:rPr>
-          <w:bCs/>
-        </w:rPr>
-        <w:t xml:space="preserve"> to</w:t>
-      </w:r>
-      <w:proofErr w:type="gramEnd"/>
-      <w:r>
-        <w:rPr>
-          <w:bCs/>
-        </w:rPr>
-        <w:t xml:space="preserve"> be able to try more examples.</w:t>
+        <w:t xml:space="preserve">Then click “Clear Data” </w:t>
+      </w:r>
+      <w:r>
+        <w:rPr>
+          <w:bCs/>
+        </w:rPr>
+        <w:t xml:space="preserve"> to be able to try more examples.</w:t>
       </w:r>
     </w:p>
     <w:p>
@@ -2249,49 +2142,7 @@
         <w:rPr>
           <w:bCs/>
         </w:rPr>
-        <w:t xml:space="preserve"> allows comparing all three data sets. </w:t>
-      </w:r>
-      <w:proofErr w:type="gramStart"/>
-      <w:r>
-        <w:rPr>
-          <w:bCs/>
-        </w:rPr>
-        <w:t>Importantly,  the</w:t>
-      </w:r>
-      <w:proofErr w:type="gramEnd"/>
-      <w:r>
-        <w:rPr>
-          <w:bCs/>
-        </w:rPr>
-        <w:t xml:space="preserve"> third data set </w:t>
-      </w:r>
-      <w:proofErr w:type="gramStart"/>
-      <w:r>
-        <w:rPr>
-          <w:bCs/>
-        </w:rPr>
-        <w:t>actually has</w:t>
-      </w:r>
-      <w:proofErr w:type="gramEnd"/>
-      <w:r>
-        <w:rPr>
-          <w:bCs/>
-        </w:rPr>
-        <w:t xml:space="preserve"> different units </w:t>
-      </w:r>
-      <w:proofErr w:type="gramStart"/>
-      <w:r>
-        <w:rPr>
-          <w:bCs/>
-        </w:rPr>
-        <w:t>of  Pa</w:t>
-      </w:r>
-      <w:proofErr w:type="gramEnd"/>
-      <w:r>
-        <w:rPr>
-          <w:bCs/>
-        </w:rPr>
-        <w:t xml:space="preserve"> rather than kPa! JSON </w:t>
+        <w:t xml:space="preserve"> allows comparing all three data sets. Importantly,  the third data set actually has different units of  Pa rather than kPa! JSON </w:t>
       </w:r>
       <w:proofErr w:type="spellStart"/>
       <w:r>
@@ -2305,21 +2156,7 @@
         <w:rPr>
           <w:bCs/>
         </w:rPr>
-        <w:t xml:space="preserve"> automatically converts the units to match those of the first uploaded dataset and plots </w:t>
-      </w:r>
-      <w:proofErr w:type="gramStart"/>
-      <w:r>
-        <w:rPr>
-          <w:bCs/>
-        </w:rPr>
-        <w:t>all of</w:t>
-      </w:r>
-      <w:proofErr w:type="gramEnd"/>
-      <w:r>
-        <w:rPr>
-          <w:bCs/>
-        </w:rPr>
-        <w:t xml:space="preserve"> the data together!</w:t>
+        <w:t xml:space="preserve"> automatically converts the units to match those of the first uploaded dataset and plots all of the data together!</w:t>
       </w:r>
     </w:p>
     <w:p>
@@ -2340,21 +2177,7 @@
         <w:rPr>
           <w:bCs/>
         </w:rPr>
-        <w:t xml:space="preserve">Then click “Clear </w:t>
-      </w:r>
-      <w:proofErr w:type="gramStart"/>
-      <w:r>
-        <w:rPr>
-          <w:bCs/>
-        </w:rPr>
-        <w:t>Data”  to</w:t>
-      </w:r>
-      <w:proofErr w:type="gramEnd"/>
-      <w:r>
-        <w:rPr>
-          <w:bCs/>
-        </w:rPr>
-        <w:t xml:space="preserve"> be able to try more examples.</w:t>
+        <w:t>Then click “Clear Data”  to be able to try more examples.</w:t>
       </w:r>
     </w:p>
     <w:p>
@@ -2764,25 +2587,7 @@
                                   <w:sz w:val="24"/>
                                   <w:szCs w:val="24"/>
                                 </w:rPr>
-                                <w:t>Defines the data type (like experiment type</w:t>
-                              </w:r>
-                              <w:proofErr w:type="gramStart"/>
-                              <w:r>
-                                <w:rPr>
-                                  <w:color w:val="FFFFFF" w:themeColor="background1"/>
-                                  <w:sz w:val="24"/>
-                                  <w:szCs w:val="24"/>
-                                </w:rPr>
-                                <w:t>), and</w:t>
-                              </w:r>
-                              <w:proofErr w:type="gramEnd"/>
-                              <w:r>
-                                <w:rPr>
-                                  <w:color w:val="FFFFFF" w:themeColor="background1"/>
-                                  <w:sz w:val="24"/>
-                                  <w:szCs w:val="24"/>
-                                </w:rPr>
-                                <w:t xml:space="preserve"> determines which data files can be compared. Alphanumeric and single underscores are allowed. Avoid use of double underscore “__” unless following the “Hierarchical Classification” section of manual.</w:t>
+                                <w:t>Defines the data type (like experiment type), and determines which data files can be compared. Alphanumeric and single underscores are allowed. Avoid use of double underscore “__” unless following the “Hierarchical Classification” section of manual.</w:t>
                               </w:r>
                             </w:p>
                             <w:p>
@@ -3934,25 +3739,7 @@
                             <w:sz w:val="24"/>
                             <w:szCs w:val="24"/>
                           </w:rPr>
-                          <w:t>Defines the data type (like experiment type</w:t>
-                        </w:r>
-                        <w:proofErr w:type="gramStart"/>
-                        <w:r>
-                          <w:rPr>
-                            <w:color w:val="FFFFFF" w:themeColor="background1"/>
-                            <w:sz w:val="24"/>
-                            <w:szCs w:val="24"/>
-                          </w:rPr>
-                          <w:t>), and</w:t>
-                        </w:r>
-                        <w:proofErr w:type="gramEnd"/>
-                        <w:r>
-                          <w:rPr>
-                            <w:color w:val="FFFFFF" w:themeColor="background1"/>
-                            <w:sz w:val="24"/>
-                            <w:szCs w:val="24"/>
-                          </w:rPr>
-                          <w:t xml:space="preserve"> determines which data files can be compared. Alphanumeric and single underscores are allowed. Avoid use of double underscore “__” unless following the “Hierarchical Classification” section of manual.</w:t>
+                          <w:t>Defines the data type (like experiment type), and determines which data files can be compared. Alphanumeric and single underscores are allowed. Avoid use of double underscore “__” unless following the “Hierarchical Classification” section of manual.</w:t>
                         </w:r>
                       </w:p>
                       <w:p>
@@ -4443,14 +4230,7 @@
         <w:rPr>
           <w:bCs/>
         </w:rPr>
-        <w:t xml:space="preserve">Single </w:t>
-      </w:r>
-      <w:proofErr w:type="gramStart"/>
-      <w:r>
-        <w:rPr>
-          <w:bCs/>
-        </w:rPr>
-        <w:t xml:space="preserve">Series </w:t>
+        <w:t xml:space="preserve">Single Series </w:t>
       </w:r>
       <w:r>
         <w:rPr>
@@ -4464,7 +4244,6 @@
         </w:rPr>
         <w:t>XY</w:t>
       </w:r>
-      <w:proofErr w:type="gramEnd"/>
       <w:r>
         <w:rPr>
           <w:bCs/>
@@ -4475,14 +4254,7 @@
         <w:rPr>
           <w:bCs/>
         </w:rPr>
-        <w:t>data (</w:t>
-      </w:r>
-      <w:proofErr w:type="gramStart"/>
-      <w:r>
-        <w:rPr>
-          <w:bCs/>
-        </w:rPr>
-        <w:t>from .</w:t>
+        <w:t>data (from .</w:t>
       </w:r>
       <w:proofErr w:type="spellStart"/>
       <w:r>
@@ -4492,7 +4264,6 @@
         <w:t>json</w:t>
       </w:r>
       <w:proofErr w:type="spellEnd"/>
-      <w:proofErr w:type="gramEnd"/>
       <w:r>
         <w:rPr>
           <w:bCs/>
@@ -4547,18 +4318,13 @@
         <w:t xml:space="preserve"> </w:t>
       </w:r>
       <w:r>
-        <w:t>(</w:t>
-      </w:r>
-      <w:proofErr w:type="gramStart"/>
-      <w:r>
-        <w:t>from .</w:t>
+        <w:t>(from .</w:t>
       </w:r>
       <w:proofErr w:type="spellStart"/>
       <w:r>
         <w:t>json</w:t>
       </w:r>
       <w:proofErr w:type="spellEnd"/>
-      <w:proofErr w:type="gramEnd"/>
       <w:r>
         <w:t xml:space="preserve"> or .csv)</w:t>
       </w:r>
@@ -4599,18 +4365,13 @@
       </w:r>
       <w:proofErr w:type="spellEnd"/>
       <w:r>
-        <w:t xml:space="preserve"> data (only </w:t>
-      </w:r>
-      <w:proofErr w:type="gramStart"/>
-      <w:r>
-        <w:t>from .</w:t>
+        <w:t xml:space="preserve"> data (only from .</w:t>
       </w:r>
       <w:proofErr w:type="spellStart"/>
       <w:r>
         <w:t>json</w:t>
       </w:r>
       <w:proofErr w:type="spellEnd"/>
-      <w:proofErr w:type="gramEnd"/>
       <w:r>
         <w:t>)</w:t>
       </w:r>
@@ -4649,18 +4410,13 @@
         <w:t>Simulation Models</w:t>
       </w:r>
       <w:r>
-        <w:t xml:space="preserve"> (only </w:t>
-      </w:r>
-      <w:proofErr w:type="gramStart"/>
-      <w:r>
-        <w:t>from .</w:t>
+        <w:t xml:space="preserve"> (only from .</w:t>
       </w:r>
       <w:proofErr w:type="spellStart"/>
       <w:r>
         <w:t>json</w:t>
       </w:r>
       <w:proofErr w:type="spellEnd"/>
-      <w:proofErr w:type="gramEnd"/>
       <w:r>
         <w:t>)</w:t>
       </w:r>
@@ -4863,37 +4619,16 @@
       </w:r>
       <w:proofErr w:type="spellEnd"/>
       <w:r>
-        <w:t xml:space="preserve"> </w:t>
-      </w:r>
-      <w:proofErr w:type="gramStart"/>
-      <w:r>
-        <w:t>actually</w:t>
-      </w:r>
-      <w:r>
-        <w:t xml:space="preserve"> supports</w:t>
-      </w:r>
-      <w:proofErr w:type="gramEnd"/>
-      <w:r>
-        <w:t xml:space="preserve"> three formats: </w:t>
-      </w:r>
-      <w:proofErr w:type="gramStart"/>
-      <w:r>
-        <w:t>".JSON</w:t>
-      </w:r>
-      <w:proofErr w:type="gramEnd"/>
-      <w:r>
-        <w:t xml:space="preserve">”, “.csv”, and </w:t>
-      </w:r>
-      <w:proofErr w:type="gramStart"/>
-      <w:r>
-        <w:t>“.</w:t>
+        <w:t xml:space="preserve"> actually</w:t>
+      </w:r>
+      <w:r>
+        <w:t xml:space="preserve"> supports three formats: ".JSON”, “.csv”, and “.</w:t>
       </w:r>
       <w:proofErr w:type="spellStart"/>
       <w:r>
         <w:t>tsv</w:t>
       </w:r>
       <w:proofErr w:type="spellEnd"/>
-      <w:proofErr w:type="gramEnd"/>
       <w:r>
         <w:t xml:space="preserve">”.  </w:t>
       </w:r>
@@ -4915,15 +4650,7 @@
       </w:r>
       <w:proofErr w:type="spellEnd"/>
       <w:r>
-        <w:t xml:space="preserve"> files are comma </w:t>
-      </w:r>
-      <w:proofErr w:type="gramStart"/>
-      <w:r>
-        <w:t>separated</w:t>
-      </w:r>
-      <w:proofErr w:type="gramEnd"/>
-      <w:r>
-        <w:t xml:space="preserve"> and tab separated, respectively.  Tab separated files are</w:t>
+        <w:t xml:space="preserve"> files are comma separated and tab separated, respectively.  Tab separated files are</w:t>
       </w:r>
       <w:r>
         <w:t xml:space="preserve"> treated the same</w:t>
@@ -4935,17 +4662,12 @@
         <w:t xml:space="preserve"> as csv files by </w:t>
       </w:r>
       <w:proofErr w:type="spellStart"/>
-      <w:proofErr w:type="gramStart"/>
       <w:r>
         <w:t>JSONGrapher</w:t>
       </w:r>
       <w:proofErr w:type="spellEnd"/>
       <w:r>
-        <w:t>, but</w:t>
-      </w:r>
-      <w:proofErr w:type="gramEnd"/>
-      <w:r>
-        <w:t xml:space="preserve"> are sometimes</w:t>
+        <w:t>, but are sometimes</w:t>
       </w:r>
       <w:r>
         <w:t xml:space="preserve"> advantageous </w:t>
@@ -4983,13 +4705,8 @@
     </w:p>
     <w:p/>
     <w:p>
-      <w:proofErr w:type="gramStart"/>
-      <w:r>
-        <w:t>All of</w:t>
-      </w:r>
-      <w:proofErr w:type="gramEnd"/>
-      <w:r>
-        <w:t xml:space="preserve"> the example files (JSON, CSV, TSV) can be used with www.JSONGrapher.com by </w:t>
+      <w:r>
+        <w:t xml:space="preserve">All of the example files (JSON, CSV, TSV) can be used with www.JSONGrapher.com by </w:t>
       </w:r>
       <w:r>
         <w:t>uploading/</w:t>
@@ -5024,15 +4741,7 @@
         <w:t>models which are of the same type, they will be plotted together.</w:t>
       </w:r>
       <w:r>
-        <w:t xml:space="preserve"> Data which was collected with different units will have automatic unit conversion </w:t>
-      </w:r>
-      <w:proofErr w:type="gramStart"/>
-      <w:r>
-        <w:t>in order to</w:t>
-      </w:r>
-      <w:proofErr w:type="gramEnd"/>
-      <w:r>
-        <w:t xml:space="preserve"> plot the data together. </w:t>
+        <w:t xml:space="preserve"> Data which was collected with different units will have automatic unit conversion in order to plot the data together. </w:t>
       </w:r>
       <w:r>
         <w:t xml:space="preserve"> For example, multiple CO</w:t>
@@ -5106,14 +4815,7 @@
         <w:rPr>
           <w:bCs/>
         </w:rPr>
-        <w:t xml:space="preserve">Single </w:t>
-      </w:r>
-      <w:proofErr w:type="gramStart"/>
-      <w:r>
-        <w:rPr>
-          <w:bCs/>
-        </w:rPr>
-        <w:t xml:space="preserve">Series  </w:t>
+        <w:t xml:space="preserve">Single Series  </w:t>
       </w:r>
       <w:r>
         <w:rPr>
@@ -5121,19 +4823,11 @@
         </w:rPr>
         <w:t>XY</w:t>
       </w:r>
-      <w:proofErr w:type="gramEnd"/>
-      <w:r>
-        <w:rPr>
-          <w:bCs/>
-        </w:rPr>
-        <w:t xml:space="preserve"> data (</w:t>
-      </w:r>
-      <w:proofErr w:type="gramStart"/>
-      <w:r>
-        <w:rPr>
-          <w:bCs/>
-        </w:rPr>
-        <w:t>from .</w:t>
+      <w:r>
+        <w:rPr>
+          <w:bCs/>
+        </w:rPr>
+        <w:t xml:space="preserve"> data (from .</w:t>
       </w:r>
       <w:proofErr w:type="spellStart"/>
       <w:r>
@@ -5143,7 +4837,6 @@
         <w:t>json</w:t>
       </w:r>
       <w:proofErr w:type="spellEnd"/>
-      <w:proofErr w:type="gramEnd"/>
       <w:r>
         <w:rPr>
           <w:bCs/>
@@ -5247,18 +4940,13 @@
         <w:t>data</w:t>
       </w:r>
       <w:r>
-        <w:t xml:space="preserve"> (</w:t>
-      </w:r>
-      <w:proofErr w:type="gramStart"/>
-      <w:r>
-        <w:t>from .</w:t>
+        <w:t xml:space="preserve"> (from .</w:t>
       </w:r>
       <w:proofErr w:type="spellStart"/>
       <w:r>
         <w:t>json</w:t>
       </w:r>
       <w:proofErr w:type="spellEnd"/>
-      <w:proofErr w:type="gramEnd"/>
       <w:r>
         <w:t xml:space="preserve"> or .csv)</w:t>
       </w:r>
@@ -5375,18 +5063,13 @@
       </w:r>
       <w:proofErr w:type="spellEnd"/>
       <w:r>
-        <w:t xml:space="preserve"> data (only </w:t>
-      </w:r>
-      <w:proofErr w:type="gramStart"/>
-      <w:r>
-        <w:t>from .</w:t>
+        <w:t xml:space="preserve"> data (only from .</w:t>
       </w:r>
       <w:proofErr w:type="spellStart"/>
       <w:r>
         <w:t>json</w:t>
       </w:r>
       <w:proofErr w:type="spellEnd"/>
-      <w:proofErr w:type="gramEnd"/>
       <w:r>
         <w:t>)</w:t>
       </w:r>
@@ -5418,15 +5101,7 @@
       </w:r>
       <w:proofErr w:type="spellEnd"/>
       <w:r>
-        <w:t xml:space="preserve">    </w:t>
-      </w:r>
-      <w:proofErr w:type="gramStart"/>
-      <w:r>
-        <w:t xml:space="preserve">   (</w:t>
-      </w:r>
-      <w:proofErr w:type="gramEnd"/>
-      <w:r>
-        <w:t>includes linear fit as well)</w:t>
+        <w:t xml:space="preserve">       (includes linear fit as well)</w:t>
       </w:r>
     </w:p>
     <w:p>
@@ -5449,18 +5124,13 @@
         <w:t xml:space="preserve"> Simulation Models</w:t>
       </w:r>
       <w:r>
-        <w:t xml:space="preserve"> (only </w:t>
-      </w:r>
-      <w:proofErr w:type="gramStart"/>
-      <w:r>
-        <w:t>from .</w:t>
+        <w:t xml:space="preserve"> (only from .</w:t>
       </w:r>
       <w:proofErr w:type="spellStart"/>
       <w:r>
         <w:t>json</w:t>
       </w:r>
       <w:proofErr w:type="spellEnd"/>
-      <w:proofErr w:type="gramEnd"/>
       <w:r>
         <w:t>)</w:t>
       </w:r>
@@ -5522,22 +5192,18 @@
         <w:t xml:space="preserve">For </w:t>
       </w:r>
       <w:proofErr w:type="spellStart"/>
-      <w:proofErr w:type="gramStart"/>
       <w:r>
         <w:t>dataseries</w:t>
       </w:r>
       <w:proofErr w:type="spellEnd"/>
-      <w:proofErr w:type="gramEnd"/>
       <w:r>
         <w:t xml:space="preserve"> with under 10 points, JSONGrapher will plot discrete points by default. For </w:t>
       </w:r>
       <w:proofErr w:type="spellStart"/>
-      <w:proofErr w:type="gramStart"/>
       <w:r>
         <w:t>dataseries</w:t>
       </w:r>
       <w:proofErr w:type="spellEnd"/>
-      <w:proofErr w:type="gramEnd"/>
       <w:r>
         <w:t xml:space="preserve"> with more than 10 points, JSONGrapher will omit discrete points by default. This behavior can be seen with </w:t>
       </w:r>
@@ -5698,13 +5364,8 @@
           </w:tcPr>
           <w:p>
             <w:bookmarkStart w:id="11" w:name="_Hlk194965979"/>
-            <w:proofErr w:type="gramStart"/>
-            <w:r>
-              <w:t>Typically</w:t>
-            </w:r>
-            <w:proofErr w:type="gramEnd"/>
-            <w:r>
-              <w:t xml:space="preserve"> a datatype name</w:t>
+            <w:r>
+              <w:t>Typically a datatype name</w:t>
             </w:r>
             <w:r>
               <w:t xml:space="preserve"> that would be shared among all data files that can be compared</w:t>
@@ -5716,15 +5377,7 @@
               <w:t xml:space="preserve">Alphanumeric characters and underscores are allowed. This string is used to </w:t>
             </w:r>
             <w:r>
-              <w:t xml:space="preserve">define the data’s </w:t>
-            </w:r>
-            <w:proofErr w:type="gramStart"/>
-            <w:r>
-              <w:t>type, and</w:t>
-            </w:r>
-            <w:proofErr w:type="gramEnd"/>
-            <w:r>
-              <w:t xml:space="preserve"> is one of the checks for </w:t>
+              <w:t xml:space="preserve">define the data’s type, and is one of the checks for </w:t>
             </w:r>
             <w:r>
               <w:t>which data types are compatible</w:t>
@@ -5838,15 +5491,7 @@
           <w:p>
             <w:r>
               <w:lastRenderedPageBreak/>
-              <w:t>&lt; &gt; and at the beginning.  For example, (&lt;frogs&gt;*kg/</w:t>
-            </w:r>
-            <w:proofErr w:type="gramStart"/>
-            <w:r>
-              <w:t>s)  would</w:t>
-            </w:r>
-            <w:proofErr w:type="gramEnd"/>
-            <w:r>
-              <w:t xml:space="preserve"> be permissible.</w:t>
+              <w:t>&lt; &gt; and at the beginning.  For example, (&lt;frogs&gt;*kg/s)  would be permissible.</w:t>
             </w:r>
           </w:p>
         </w:tc>
@@ -5899,15 +5544,7 @@
           </w:p>
           <w:p>
             <w:r>
-              <w:t>&lt; &gt; and at the beginning.  For example, (&lt;frogs&gt;*kg/</w:t>
-            </w:r>
-            <w:proofErr w:type="gramStart"/>
-            <w:r>
-              <w:t>s)  would</w:t>
-            </w:r>
-            <w:proofErr w:type="gramEnd"/>
-            <w:r>
-              <w:t xml:space="preserve"> be permissible.</w:t>
+              <w:t>&lt; &gt; and at the beginning.  For example, (&lt;frogs&gt;*kg/s)  would be permissible.</w:t>
             </w:r>
           </w:p>
         </w:tc>
@@ -5946,26 +5583,10 @@
           <w:p>
             <w:bookmarkStart w:id="15" w:name="_Hlk194967242"/>
             <w:r>
-              <w:t xml:space="preserve">This must be a list of </w:t>
-            </w:r>
-            <w:proofErr w:type="gramStart"/>
-            <w:r>
-              <w:t>comma</w:t>
-            </w:r>
-            <w:proofErr w:type="gramEnd"/>
-            <w:r>
-              <w:t xml:space="preserve"> separated (for CSV) or tab separated (for TSV</w:t>
-            </w:r>
-            <w:proofErr w:type="gramStart"/>
-            <w:r>
-              <w:t xml:space="preserve">) </w:t>
-            </w:r>
-            <w:r>
-              <w:t>.</w:t>
-            </w:r>
-            <w:proofErr w:type="gramEnd"/>
-            <w:r>
-              <w:t xml:space="preserve"> </w:t>
+              <w:t xml:space="preserve">This must be a list of comma separated (for CSV) or tab separated (for TSV) </w:t>
+            </w:r>
+            <w:r>
+              <w:t xml:space="preserve">. </w:t>
             </w:r>
             <w:bookmarkEnd w:id="15"/>
             <w:r>
@@ -6038,15 +5659,7 @@
             </w:pPr>
             <w:proofErr w:type="spellStart"/>
             <w:r>
-              <w:t>x_</w:t>
-            </w:r>
-            <w:proofErr w:type="gramStart"/>
-            <w:r>
-              <w:t>values,y</w:t>
-            </w:r>
-            <w:proofErr w:type="gramEnd"/>
-            <w:r>
-              <w:t>_values</w:t>
+              <w:t>x_values,y_values</w:t>
             </w:r>
             <w:proofErr w:type="spellEnd"/>
           </w:p>
@@ -6058,15 +5671,7 @@
           <w:p>
             <w:bookmarkStart w:id="17" w:name="_Hlk194966812"/>
             <w:r>
-              <w:t xml:space="preserve">This row is </w:t>
-            </w:r>
-            <w:proofErr w:type="gramStart"/>
-            <w:r>
-              <w:t>ignored, and</w:t>
-            </w:r>
-            <w:proofErr w:type="gramEnd"/>
-            <w:r>
-              <w:t xml:space="preserve"> is included for readability of the input file.</w:t>
+              <w:t>This row is ignored, and is included for readability of the input file.</w:t>
             </w:r>
             <w:r>
               <w:t xml:space="preserve"> </w:t>
@@ -6079,18 +5684,10 @@
               <w:t>2</w:t>
             </w:r>
             <w:r>
-              <w:t xml:space="preserve">0 </w:t>
-            </w:r>
-            <w:proofErr w:type="gramStart"/>
-            <w:r>
-              <w:t>points</w:t>
-            </w:r>
-            <w:r>
-              <w:t>, and</w:t>
-            </w:r>
-            <w:proofErr w:type="gramEnd"/>
-            <w:r>
-              <w:t xml:space="preserve"> will have points and trendline for less.</w:t>
+              <w:t>0 points</w:t>
+            </w:r>
+            <w:r>
+              <w:t>, and will have points and trendline for less.</w:t>
             </w:r>
           </w:p>
         </w:tc>
@@ -6270,15 +5867,7 @@
     <w:p/>
     <w:p>
       <w:r>
-        <w:t xml:space="preserve">The </w:t>
-      </w:r>
-      <w:proofErr w:type="gramStart"/>
-      <w:r>
-        <w:t>below table</w:t>
-      </w:r>
-      <w:proofErr w:type="gramEnd"/>
-      <w:r>
-        <w:t xml:space="preserve"> describes the top-level fields in the JSON, recognizing that the JSON is a nested object type.  The below table and the example records should be sufficient for even advanced users, but a </w:t>
+        <w:t xml:space="preserve">The below table describes the top-level fields in the JSON, recognizing that the JSON is a nested object type.  The below table and the example records should be sufficient for even advanced users, but a </w:t>
       </w:r>
       <w:hyperlink r:id="rId27" w:history="1">
         <w:r>
@@ -6368,23 +5957,7 @@
             </w:r>
             <w:proofErr w:type="spellEnd"/>
             <w:r>
-              <w:t xml:space="preserve">” from the csv fields. </w:t>
-            </w:r>
-            <w:proofErr w:type="gramStart"/>
-            <w:r>
-              <w:t>Typically</w:t>
-            </w:r>
-            <w:proofErr w:type="gramEnd"/>
-            <w:r>
-              <w:t xml:space="preserve"> a datatype name that would be shared among all data files that can be compared. A string.  Alphanumeric characters and underscores are allowed. This string is used to define the data’s </w:t>
-            </w:r>
-            <w:proofErr w:type="gramStart"/>
-            <w:r>
-              <w:t>type, and</w:t>
-            </w:r>
-            <w:proofErr w:type="gramEnd"/>
-            <w:r>
-              <w:t xml:space="preserve"> is one of the checks for which data types are compatible. For advanced use of this feature see “Hierarchical Classification” section of manual to understand how to use that feature. This string is also used to see if there is any schema for the datatype, and in fact the user can choose to provide a URL to a schema in this field, rather than a </w:t>
+              <w:t xml:space="preserve">” from the csv fields. Typically a datatype name that would be shared among all data files that can be compared. A string.  Alphanumeric characters and underscores are allowed. This string is used to define the data’s type, and is one of the checks for which data types are compatible. For advanced use of this feature see “Hierarchical Classification” section of manual to understand how to use that feature. This string is also used to see if there is any schema for the datatype, and in fact the user can choose to provide a URL to a schema in this field, rather than a </w:t>
             </w:r>
             <w:proofErr w:type="spellStart"/>
             <w:r>
@@ -6433,21 +6006,8 @@
           </w:p>
           <w:p>
             <w:r>
-              <w:t>[{series1</w:t>
-            </w:r>
-            <w:proofErr w:type="gramStart"/>
-            <w:r>
-              <w:t>},{</w:t>
-            </w:r>
-            <w:proofErr w:type="gramEnd"/>
-            <w:r>
-              <w:t>series2</w:t>
-            </w:r>
-            <w:proofErr w:type="gramStart"/>
-            <w:r>
-              <w:t>} ]</w:t>
-            </w:r>
-            <w:proofErr w:type="gramEnd"/>
+              <w:t>[{series1},{series2} ]</w:t>
+            </w:r>
           </w:p>
           <w:p/>
           <w:p>
@@ -6455,15 +6015,7 @@
               <w:t xml:space="preserve">within each series object, </w:t>
             </w:r>
             <w:r>
-              <w:t>any optional field is allowed, but the required fields are: “name</w:t>
-            </w:r>
-            <w:proofErr w:type="gramStart"/>
-            <w:r>
-              <w:t>” :</w:t>
-            </w:r>
-            <w:proofErr w:type="gramEnd"/>
-            <w:r>
-              <w:t xml:space="preserve"> “</w:t>
+              <w:t>any optional field is allowed, but the required fields are: “name” : “</w:t>
             </w:r>
             <w:proofErr w:type="spellStart"/>
             <w:r>
@@ -6479,33 +6031,21 @@
             <w:r>
               <w:t>_value</w:t>
             </w:r>
-            <w:proofErr w:type="gramStart"/>
             <w:r>
               <w:t>1,x</w:t>
             </w:r>
-            <w:proofErr w:type="gramEnd"/>
             <w:r>
               <w:t>_value</w:t>
             </w:r>
             <w:r>
-              <w:t>2</w:t>
-            </w:r>
-            <w:proofErr w:type="gramStart"/>
-            <w:r>
-              <w:t>] ,</w:t>
-            </w:r>
-            <w:proofErr w:type="gramEnd"/>
-            <w:r>
-              <w:t xml:space="preserve"> “y”: [y</w:t>
+              <w:t>2] , “y”: [y</w:t>
             </w:r>
             <w:r>
               <w:t>_value</w:t>
             </w:r>
-            <w:proofErr w:type="gramStart"/>
             <w:r>
               <w:t>1,y</w:t>
             </w:r>
-            <w:proofErr w:type="gramEnd"/>
             <w:r>
               <w:t>_value</w:t>
             </w:r>
@@ -6517,15 +6057,7 @@
           <w:p>
             <w:r>
               <w:lastRenderedPageBreak/>
-              <w:t xml:space="preserve">The “x” and “y” lists can have data as strings or as decimal numbers. Decimal numbers less than zero must have </w:t>
-            </w:r>
-            <w:proofErr w:type="gramStart"/>
-            <w:r>
-              <w:t>the zero</w:t>
-            </w:r>
-            <w:proofErr w:type="gramEnd"/>
-            <w:r>
-              <w:t xml:space="preserve"> (0.004 is okay, while .004 would give an error).</w:t>
+              <w:t>The “x” and “y” lists can have data as strings or as decimal numbers. Decimal numbers less than zero must have the zero (0.004 is okay, while .004 would give an error).</w:t>
             </w:r>
           </w:p>
           <w:p/>
@@ -6545,15 +6077,7 @@
             </w:r>
             <w:proofErr w:type="spellEnd"/>
             <w:r>
-              <w:t xml:space="preserve">” field is an </w:t>
-            </w:r>
-            <w:proofErr w:type="gramStart"/>
-            <w:r>
-              <w:t>optional  field</w:t>
-            </w:r>
-            <w:proofErr w:type="gramEnd"/>
-            <w:r>
-              <w:t xml:space="preserve"> for include a unique ID for the data</w:t>
+              <w:t>” field is an optional  field for include a unique ID for the data</w:t>
             </w:r>
             <w:r>
               <w:t xml:space="preserve"> series</w:t>
@@ -6579,18 +6103,10 @@
               <w:t>2</w:t>
             </w:r>
             <w:r>
-              <w:t xml:space="preserve">0 </w:t>
-            </w:r>
-            <w:proofErr w:type="gramStart"/>
-            <w:r>
-              <w:t>points</w:t>
-            </w:r>
-            <w:r>
-              <w:t>, and</w:t>
-            </w:r>
-            <w:proofErr w:type="gramEnd"/>
-            <w:r>
-              <w:t xml:space="preserve"> will have points and trendline for less</w:t>
+              <w:t>0 points</w:t>
+            </w:r>
+            <w:r>
+              <w:t>, and will have points and trendline for less</w:t>
             </w:r>
             <w:r>
               <w:t>.</w:t>
@@ -6648,15 +6164,7 @@
           </w:tcPr>
           <w:p>
             <w:r>
-              <w:t xml:space="preserve">This </w:t>
-            </w:r>
-            <w:proofErr w:type="gramStart"/>
-            <w:r>
-              <w:t>top level</w:t>
-            </w:r>
-            <w:proofErr w:type="gramEnd"/>
-            <w:r>
-              <w:t xml:space="preserve"> field has elements which include the information for the chart labeling, as well as the x axis units and the y axis units.</w:t>
+              <w:t>This top level field has elements which include the information for the chart labeling, as well as the x axis units and the y axis units.</w:t>
             </w:r>
           </w:p>
           <w:p>
@@ -6710,19 +6218,11 @@
               <w:t>":</w:t>
             </w:r>
             <w:r>
-              <w:t xml:space="preserve"> {“title”</w:t>
-            </w:r>
-            <w:proofErr w:type="gramStart"/>
-            <w:r>
-              <w:t>:”</w:t>
+              <w:t xml:space="preserve"> {“title”:”</w:t>
             </w:r>
             <w:proofErr w:type="spellStart"/>
             <w:r>
-              <w:t>y</w:t>
-            </w:r>
-            <w:proofErr w:type="gramEnd"/>
-            <w:r>
-              <w:t>_label_string</w:t>
+              <w:t>y_label_string</w:t>
             </w:r>
             <w:proofErr w:type="spellEnd"/>
             <w:r>
@@ -6774,23 +6274,7 @@
           <w:p/>
           <w:p>
             <w:r>
-              <w:t xml:space="preserve">For both the x axis and the y axis. The dimensions of units can be multiple, such as mol/s. SI units are expected. Custom units must be </w:t>
-            </w:r>
-            <w:proofErr w:type="gramStart"/>
-            <w:r>
-              <w:t>inside  &lt;</w:t>
-            </w:r>
-            <w:proofErr w:type="gramEnd"/>
-            <w:r>
-              <w:t xml:space="preserve"> &gt; and at the beginning.  For example, (&lt;frogs&gt;*kg/</w:t>
-            </w:r>
-            <w:proofErr w:type="gramStart"/>
-            <w:r>
-              <w:t>s)  would</w:t>
-            </w:r>
-            <w:proofErr w:type="gramEnd"/>
-            <w:r>
-              <w:t xml:space="preserve"> be permissible.</w:t>
+              <w:t>For both the x axis and the y axis. The dimensions of units can be multiple, such as mol/s. SI units are expected. Custom units must be inside  &lt; &gt; and at the beginning.  For example, (&lt;frogs&gt;*kg/s)  would be permissible.</w:t>
             </w:r>
           </w:p>
           <w:p/>
@@ -6871,12 +6355,10 @@
       <w:bookmarkEnd w:id="19"/>
     </w:p>
     <w:p>
-      <w:proofErr w:type="gramStart"/>
       <w:r>
         <w:t>A  .</w:t>
       </w:r>
       <w:proofErr w:type="spellStart"/>
-      <w:proofErr w:type="gramEnd"/>
       <w:r>
         <w:t>json</w:t>
       </w:r>
@@ -6929,15 +6411,7 @@
       </w:r>
       <w:proofErr w:type="spellEnd"/>
       <w:r>
-        <w:t xml:space="preserve"> record </w:t>
-      </w:r>
-      <w:proofErr w:type="gramStart"/>
-      <w:r>
-        <w:t>requires  all</w:t>
-      </w:r>
-      <w:proofErr w:type="gramEnd"/>
-      <w:r>
-        <w:t xml:space="preserve"> of the same fields required as a regular </w:t>
+        <w:t xml:space="preserve"> record requires  all of the same fields required as a regular </w:t>
       </w:r>
       <w:proofErr w:type="spellStart"/>
       <w:r>
@@ -6945,15 +6419,7 @@
       </w:r>
       <w:proofErr w:type="spellEnd"/>
       <w:r>
-        <w:t xml:space="preserve"> data </w:t>
-      </w:r>
-      <w:proofErr w:type="gramStart"/>
-      <w:r>
-        <w:t>record, but</w:t>
-      </w:r>
-      <w:proofErr w:type="gramEnd"/>
-      <w:r>
-        <w:t xml:space="preserve"> has the “x” and “y” fields as empty lists/arrays. Instead, </w:t>
+        <w:t xml:space="preserve"> data record, but has the “x” and “y” fields as empty lists/arrays. Instead, </w:t>
       </w:r>
       <w:r>
         <w:t xml:space="preserve">for </w:t>
@@ -6962,15 +6428,7 @@
         <w:t>each data series</w:t>
       </w:r>
       <w:r>
-        <w:t xml:space="preserve"> to be modeled, the record </w:t>
-      </w:r>
-      <w:proofErr w:type="gramStart"/>
-      <w:r>
-        <w:t>has  a</w:t>
-      </w:r>
-      <w:proofErr w:type="gramEnd"/>
-      <w:r>
-        <w:t xml:space="preserve"> </w:t>
+        <w:t xml:space="preserve"> to be modeled, the record has  a </w:t>
       </w:r>
       <w:r>
         <w:lastRenderedPageBreak/>
@@ -6983,18 +6441,10 @@
         <w:t xml:space="preserve">“model” field </w:t>
       </w:r>
       <w:r>
-        <w:t xml:space="preserve">within it, which </w:t>
-      </w:r>
-      <w:proofErr w:type="gramStart"/>
-      <w:r>
-        <w:t xml:space="preserve">links </w:t>
-      </w:r>
-      <w:r>
-        <w:t xml:space="preserve"> to</w:t>
-      </w:r>
-      <w:proofErr w:type="gramEnd"/>
-      <w:r>
-        <w:t xml:space="preserve"> the </w:t>
+        <w:t xml:space="preserve">within it, which links </w:t>
+      </w:r>
+      <w:r>
+        <w:t xml:space="preserve"> to the </w:t>
       </w:r>
       <w:proofErr w:type="spellStart"/>
       <w:r>
@@ -7002,28 +6452,15 @@
       </w:r>
       <w:proofErr w:type="spellEnd"/>
       <w:r>
-        <w:t xml:space="preserve"> model. The </w:t>
-      </w:r>
-      <w:proofErr w:type="gramStart"/>
-      <w:r>
-        <w:t xml:space="preserve">simulate </w:t>
+        <w:t xml:space="preserve"> model. The simulate </w:t>
       </w:r>
       <w:proofErr w:type="spellStart"/>
       <w:r>
         <w:t>json</w:t>
       </w:r>
       <w:proofErr w:type="spellEnd"/>
-      <w:proofErr w:type="gramEnd"/>
-      <w:r>
-        <w:t xml:space="preserve"> object must also include inside of it </w:t>
-      </w:r>
-      <w:proofErr w:type="gramStart"/>
-      <w:r>
-        <w:t>all of</w:t>
-      </w:r>
-      <w:proofErr w:type="gramEnd"/>
-      <w:r>
-        <w:t xml:space="preserve"> the parameters required for the </w:t>
+      <w:r>
+        <w:t xml:space="preserve"> object must also include inside of it all of the parameters required for the </w:t>
       </w:r>
       <w:proofErr w:type="spellStart"/>
       <w:r>
@@ -7043,31 +6480,13 @@
         <w:t>per series</w:t>
       </w:r>
       <w:r>
-        <w:t xml:space="preserve">, so one can include multiple simulated series in a single file, </w:t>
-      </w:r>
-      <w:proofErr w:type="gramStart"/>
-      <w:r>
-        <w:t>and also</w:t>
-      </w:r>
-      <w:proofErr w:type="gramEnd"/>
-      <w:r>
-        <w:t xml:space="preserve"> that each simulation must </w:t>
-      </w:r>
-      <w:proofErr w:type="gramStart"/>
-      <w:r>
-        <w:t>return</w:t>
-      </w:r>
-      <w:proofErr w:type="gramEnd"/>
-      <w:r>
-        <w:t xml:space="preserve"> a single </w:t>
-      </w:r>
-      <w:proofErr w:type="spellStart"/>
-      <w:proofErr w:type="gramStart"/>
+        <w:t xml:space="preserve">, so one can include multiple simulated series in a single file, and also that each simulation must return a single </w:t>
+      </w:r>
+      <w:proofErr w:type="spellStart"/>
       <w:r>
         <w:t>x,y</w:t>
       </w:r>
       <w:proofErr w:type="spellEnd"/>
-      <w:proofErr w:type="gramEnd"/>
       <w:r>
         <w:t xml:space="preserve"> </w:t>
       </w:r>
@@ -7149,15 +6568,7 @@
         </w:numPr>
       </w:pPr>
       <w:r>
-        <w:t xml:space="preserve">The </w:t>
-      </w:r>
-      <w:proofErr w:type="gramStart"/>
-      <w:r>
-        <w:t>simulate</w:t>
-      </w:r>
-      <w:proofErr w:type="gramEnd"/>
-      <w:r>
-        <w:t xml:space="preserve"> function must take a single input object and a single output object.</w:t>
+        <w:t>The simulate function must take a single input object and a single output object.</w:t>
       </w:r>
     </w:p>
     <w:p>
@@ -7188,13 +6599,8 @@
         <w:t xml:space="preserve"> data record (such that, for example, </w:t>
       </w:r>
       <w:proofErr w:type="spellStart"/>
-      <w:proofErr w:type="gramStart"/>
-      <w:r>
-        <w:t>input.simulate</w:t>
-      </w:r>
-      <w:proofErr w:type="gramEnd"/>
-      <w:r>
-        <w:t>.K_eq</w:t>
+      <w:r>
+        <w:t>input.simulate.K_eq</w:t>
       </w:r>
       <w:proofErr w:type="spellEnd"/>
       <w:r>
@@ -7229,15 +6635,7 @@
         <w:t>The output object returned by the simulate function</w:t>
       </w:r>
       <w:r>
-        <w:t xml:space="preserve"> will be a nested array with fields of “x”, “y</w:t>
-      </w:r>
-      <w:proofErr w:type="gramStart"/>
-      <w:r>
-        <w:t>” ,</w:t>
-      </w:r>
-      <w:proofErr w:type="gramEnd"/>
-      <w:r>
-        <w:t xml:space="preserve"> “</w:t>
+        <w:t xml:space="preserve"> will be a nested array with fields of “x”, “y” , “</w:t>
       </w:r>
       <w:proofErr w:type="spellStart"/>
       <w:r>
@@ -7269,15 +6667,7 @@
       </w:r>
       <w:proofErr w:type="spellEnd"/>
       <w:r>
-        <w:t xml:space="preserve"> strings must include the units in parentheses.  As before, custom units may be included using &lt;&gt; at the beginning of the string. For example, (&lt;frogs&gt;*kg/</w:t>
-      </w:r>
-      <w:proofErr w:type="gramStart"/>
-      <w:r>
-        <w:t>s)  would</w:t>
-      </w:r>
-      <w:proofErr w:type="gramEnd"/>
-      <w:r>
-        <w:t xml:space="preserve"> be permissible.  </w:t>
+        <w:t xml:space="preserve"> strings must include the units in parentheses.  As before, custom units may be included using &lt;&gt; at the beginning of the string. For example, (&lt;frogs&gt;*kg/s)  would be permissible.  </w:t>
       </w:r>
     </w:p>
     <w:p/>
@@ -7299,26 +6689,16 @@
         <w:ind w:firstLine="720"/>
       </w:pPr>
       <w:r>
-        <w:t>amino_silane_silica_LangmuirIsothermModel_343_</w:t>
-      </w:r>
-      <w:proofErr w:type="gramStart"/>
-      <w:r>
-        <w:t>equilibrium.json</w:t>
-      </w:r>
-      <w:proofErr w:type="gramEnd"/>
+        <w:t>amino_silane_silica_LangmuirIsothermModel_343_equilibrium.json</w:t>
+      </w:r>
     </w:p>
     <w:p>
       <w:pPr>
         <w:ind w:firstLine="720"/>
       </w:pPr>
       <w:r>
-        <w:t>amino_silane_silica_LangmuirIsothermModel_343_</w:t>
-      </w:r>
-      <w:proofErr w:type="gramStart"/>
-      <w:r>
-        <w:t>kinetic.json</w:t>
-      </w:r>
-      <w:proofErr w:type="gramEnd"/>
+        <w:t>amino_silane_silica_LangmuirIsothermModel_343_kinetic.json</w:t>
+      </w:r>
     </w:p>
     <w:p>
       <w:r>
@@ -7338,26 +6718,16 @@
         <w:ind w:firstLine="720"/>
       </w:pPr>
       <w:r>
-        <w:t>amino_silane_silica_LangmuirIsothermModel_343_kinetic_two_</w:t>
-      </w:r>
-      <w:proofErr w:type="gramStart"/>
-      <w:r>
-        <w:t>models.json</w:t>
-      </w:r>
-      <w:proofErr w:type="gramEnd"/>
+        <w:t>amino_silane_silica_LangmuirIsothermModel_343_kinetic_two_models.json</w:t>
+      </w:r>
     </w:p>
     <w:p>
       <w:pPr>
         <w:ind w:firstLine="720"/>
       </w:pPr>
       <w:r>
-        <w:t>amino_silane_silica_LangmuirIsothermModel_343_equilibrium_two_</w:t>
-      </w:r>
-      <w:proofErr w:type="gramStart"/>
-      <w:r>
-        <w:t>models.json</w:t>
-      </w:r>
-      <w:proofErr w:type="gramEnd"/>
+        <w:t>amino_silane_silica_LangmuirIsothermModel_343_equilibrium_two_models.json</w:t>
+      </w:r>
     </w:p>
     <w:p/>
     <w:p>
@@ -7415,29 +6785,13 @@
     <w:p/>
     <w:p>
       <w:r>
-        <w:t xml:space="preserve">JSONGrapher is designed to plot data that is compatible </w:t>
-      </w:r>
-      <w:proofErr w:type="gramStart"/>
-      <w:r>
-        <w:t>to plot</w:t>
-      </w:r>
-      <w:proofErr w:type="gramEnd"/>
-      <w:r>
-        <w:t xml:space="preserve"> together, and to disallow plotting of incompatible data together.</w:t>
+        <w:t>JSONGrapher is designed to plot data that is compatible to plot together, and to disallow plotting of incompatible data together.</w:t>
       </w:r>
     </w:p>
     <w:p/>
     <w:p>
       <w:r>
-        <w:t xml:space="preserve">One way that JSON tells if data is compatible is by units. </w:t>
-      </w:r>
-      <w:proofErr w:type="gramStart"/>
-      <w:r>
-        <w:t>But,</w:t>
-      </w:r>
-      <w:proofErr w:type="gramEnd"/>
-      <w:r>
-        <w:t xml:space="preserve"> there may be other reasons to not plot data together.</w:t>
+        <w:t>One way that JSON tells if data is compatible is by units. But, there may be other reasons to not plot data together.</w:t>
       </w:r>
     </w:p>
     <w:p/>
@@ -7470,137 +6824,96 @@
         <w:rPr>
           <w:rStyle w:val="Emphasis"/>
         </w:rPr>
-        <w:t>adsorption_</w:t>
-      </w:r>
-      <w:proofErr w:type="gramStart"/>
+        <w:t>adsorption_isotherm</w:t>
+      </w:r>
+      <w:proofErr w:type="spellEnd"/>
+      <w:r>
+        <w:t xml:space="preserve">  has no double underscore, so the string </w:t>
+      </w:r>
+      <w:proofErr w:type="spellStart"/>
       <w:r>
         <w:rPr>
           <w:rStyle w:val="Emphasis"/>
         </w:rPr>
-        <w:t>isotherm</w:t>
-      </w:r>
-      <w:proofErr w:type="spellEnd"/>
-      <w:r>
-        <w:t xml:space="preserve">  has</w:t>
-      </w:r>
-      <w:proofErr w:type="gramEnd"/>
-      <w:r>
-        <w:t xml:space="preserve"> no double underscore, so the string </w:t>
-      </w:r>
-      <w:proofErr w:type="spellStart"/>
+        <w:t>adsorption_iso</w:t>
+      </w:r>
       <w:r>
         <w:rPr>
           <w:rStyle w:val="Emphasis"/>
         </w:rPr>
-        <w:t>adsorption_</w:t>
-      </w:r>
-      <w:proofErr w:type="gramStart"/>
+        <w:t>t</w:t>
+      </w:r>
       <w:r>
         <w:rPr>
           <w:rStyle w:val="Emphasis"/>
         </w:rPr>
-        <w:t>iso</w:t>
+        <w:t>herm</w:t>
+      </w:r>
+      <w:proofErr w:type="spellEnd"/>
+      <w:r>
+        <w:t xml:space="preserve">  in the </w:t>
+      </w:r>
+      <w:proofErr w:type="spellStart"/>
+      <w:r>
+        <w:t>data_type</w:t>
+      </w:r>
+      <w:proofErr w:type="spellEnd"/>
+      <w:r>
+        <w:t xml:space="preserve"> field would be considered a top-level classification.  Then, subsets classification types can be added in front. A datatype of  </w:t>
       </w:r>
       <w:r>
         <w:rPr>
           <w:rStyle w:val="Emphasis"/>
         </w:rPr>
-        <w:t>t</w:t>
-      </w:r>
+        <w:t>CO2__adsorption_isotherm</w:t>
+      </w:r>
+      <w:r>
+        <w:t xml:space="preserve"> is a subset of the data type </w:t>
+      </w:r>
+      <w:proofErr w:type="spellStart"/>
       <w:r>
         <w:rPr>
           <w:rStyle w:val="Emphasis"/>
         </w:rPr>
-        <w:t>herm</w:t>
-      </w:r>
-      <w:proofErr w:type="spellEnd"/>
-      <w:r>
-        <w:t xml:space="preserve">  in</w:t>
-      </w:r>
-      <w:proofErr w:type="gramEnd"/>
-      <w:r>
-        <w:t xml:space="preserve"> the </w:t>
-      </w:r>
-      <w:proofErr w:type="spellStart"/>
-      <w:r>
-        <w:t>data_type</w:t>
-      </w:r>
-      <w:proofErr w:type="spellEnd"/>
-      <w:r>
-        <w:t xml:space="preserve"> field would be considered a top-level classification.  Then, subsets classification types can be added in front. A datatype </w:t>
-      </w:r>
-      <w:proofErr w:type="gramStart"/>
-      <w:r>
-        <w:t xml:space="preserve">of  </w:t>
+        <w:t>adsorption_isotherm</w:t>
+      </w:r>
+      <w:proofErr w:type="spellEnd"/>
+      <w:r>
+        <w:t xml:space="preserve"> and </w:t>
       </w:r>
       <w:r>
         <w:rPr>
           <w:rStyle w:val="Emphasis"/>
         </w:rPr>
-        <w:t>CO2</w:t>
-      </w:r>
-      <w:proofErr w:type="gramEnd"/>
+        <w:t>DRIFTS__IR__</w:t>
+      </w:r>
+      <w:proofErr w:type="spellStart"/>
       <w:r>
         <w:rPr>
           <w:rStyle w:val="Emphasis"/>
         </w:rPr>
-        <w:t>__adsorption_isotherm</w:t>
-      </w:r>
-      <w:r>
-        <w:t xml:space="preserve"> is a subset of the data type </w:t>
-      </w:r>
-      <w:proofErr w:type="spellStart"/>
+        <w:t>vibrational_spectrum</w:t>
+      </w:r>
+      <w:proofErr w:type="spellEnd"/>
+      <w:r>
+        <w:t xml:space="preserve"> is a subset of </w:t>
+      </w:r>
       <w:r>
         <w:rPr>
           <w:rStyle w:val="Emphasis"/>
         </w:rPr>
-        <w:t>adsorption_isotherm</w:t>
-      </w:r>
-      <w:proofErr w:type="spellEnd"/>
-      <w:r>
-        <w:t xml:space="preserve"> and </w:t>
-      </w:r>
+        <w:t>IR__</w:t>
+      </w:r>
+      <w:proofErr w:type="spellStart"/>
       <w:r>
         <w:rPr>
           <w:rStyle w:val="Emphasis"/>
         </w:rPr>
-        <w:t>DRIFTS__IR__</w:t>
-      </w:r>
-      <w:proofErr w:type="spellStart"/>
-      <w:r>
-        <w:rPr>
-          <w:rStyle w:val="Emphasis"/>
-        </w:rPr>
         <w:t>vibrational_spectrum</w:t>
       </w:r>
       <w:proofErr w:type="spellEnd"/>
       <w:r>
-        <w:t xml:space="preserve"> is a subset of </w:t>
-      </w:r>
-      <w:r>
-        <w:rPr>
-          <w:rStyle w:val="Emphasis"/>
-        </w:rPr>
-        <w:t>IR__</w:t>
-      </w:r>
-      <w:proofErr w:type="spellStart"/>
-      <w:r>
-        <w:rPr>
-          <w:rStyle w:val="Emphasis"/>
-        </w:rPr>
-        <w:t>vibrational_spectrum</w:t>
-      </w:r>
-      <w:proofErr w:type="spellEnd"/>
-      <w:r>
-        <w:t xml:space="preserve"> </w:t>
-      </w:r>
-      <w:proofErr w:type="gramStart"/>
-      <w:r>
-        <w:t>and also</w:t>
-      </w:r>
-      <w:proofErr w:type="gramEnd"/>
-      <w:r>
-        <w:t xml:space="preserve"> a subset of </w:t>
+        <w:t xml:space="preserve"> and also a subset of </w:t>
       </w:r>
       <w:proofErr w:type="spellStart"/>
       <w:r>
@@ -7682,15 +6995,7 @@
     <w:p/>
     <w:p>
       <w:r>
-        <w:t xml:space="preserve">Such calls can be made </w:t>
-      </w:r>
-      <w:proofErr w:type="gramStart"/>
-      <w:r>
-        <w:t>to</w:t>
-      </w:r>
-      <w:proofErr w:type="gramEnd"/>
-      <w:r>
-        <w:t xml:space="preserve"> external </w:t>
+        <w:t xml:space="preserve">Such calls can be made to external </w:t>
       </w:r>
       <w:proofErr w:type="spellStart"/>
       <w:r>
@@ -7717,15 +7022,7 @@
       </w:r>
       <w:proofErr w:type="spellEnd"/>
       <w:r>
-        <w:t xml:space="preserve"> with a function named “simulate”. The function name must be lower case.  That function must receive a single argument: a JSON object which has </w:t>
-      </w:r>
-      <w:proofErr w:type="gramStart"/>
-      <w:r>
-        <w:t>the a</w:t>
-      </w:r>
-      <w:proofErr w:type="gramEnd"/>
-      <w:r>
-        <w:t xml:space="preserve"> field named </w:t>
+        <w:t xml:space="preserve"> with a function named “simulate”. The function name must be lower case.  That function must receive a single argument: a JSON object which has the a field named </w:t>
       </w:r>
       <w:r>
         <w:t>“</w:t>
@@ -7829,6 +7126,24 @@
         <w:t xml:space="preserve"> </w:t>
       </w:r>
     </w:p>
+    <w:p>
+      <w:r>
+        <w:t>You can also open the tester by clicking here:</w:t>
+      </w:r>
+    </w:p>
+    <w:p>
+      <w:hyperlink r:id="rId30" w:history="1">
+        <w:r>
+          <w:rPr>
+            <w:rStyle w:val="Hyperlink"/>
+          </w:rPr>
+          <w:t>https://adityasavara.github.io/JSONGrapher/other_html/ModelSimulationTesters/javascript_function_tester.html</w:t>
+        </w:r>
+      </w:hyperlink>
+      <w:r>
+        <w:t xml:space="preserve"> </w:t>
+      </w:r>
+    </w:p>
     <w:p/>
     <w:p>
       <w:pPr>
@@ -7882,7 +7197,7 @@
           <w:bCs/>
         </w:rPr>
       </w:pPr>
-      <w:hyperlink r:id="rId30" w:history="1">
+      <w:hyperlink r:id="rId31" w:history="1">
         <w:r>
           <w:rPr>
             <w:rStyle w:val="Hyperlink"/>
@@ -7999,7 +7314,7 @@
           <w:bCs/>
         </w:rPr>
       </w:pPr>
-      <w:hyperlink r:id="rId31" w:history="1">
+      <w:hyperlink r:id="rId32" w:history="1">
         <w:r>
           <w:rPr>
             <w:rStyle w:val="Hyperlink"/>
@@ -8091,13 +7406,8 @@
     </w:p>
     <w:p>
       <w:r>
-        <w:t xml:space="preserve">  "line</w:t>
-      </w:r>
-      <w:proofErr w:type="gramStart"/>
-      <w:r>
-        <w:t>": {</w:t>
-      </w:r>
-      <w:proofErr w:type="gramEnd"/>
+        <w:t xml:space="preserve">  "line": {</w:t>
+      </w:r>
     </w:p>
     <w:p>
       <w:r>
@@ -8144,16 +7454,12 @@
     </w:p>
     <w:p>
       <w:r>
-        <w:t xml:space="preserve">  "simulate</w:t>
-      </w:r>
-      <w:proofErr w:type="gramStart"/>
-      <w:r>
-        <w:t>": {</w:t>
-      </w:r>
-      <w:proofErr w:type="gramEnd"/>
-    </w:p>
-    <w:p>
-      <w:r>
+        <w:t xml:space="preserve">  "simulate": {</w:t>
+      </w:r>
+    </w:p>
+    <w:p>
+      <w:r>
+        <w:lastRenderedPageBreak/>
         <w:t xml:space="preserve">    "comments": "// The model field allows description of whether it is an elementary step model or some other kind of model. In this case, the model is a </w:t>
       </w:r>
       <w:proofErr w:type="spellStart"/>
@@ -8162,11 +7468,376 @@
       </w:r>
       <w:proofErr w:type="spellEnd"/>
       <w:r>
-        <w:t xml:space="preserve"> model. This model requires </w:t>
-      </w:r>
+        <w:t xml:space="preserve"> model. This model requires having *either* K_E or </w:t>
+      </w:r>
+      <w:proofErr w:type="spellStart"/>
+      <w:r>
+        <w:t>k_ads</w:t>
+      </w:r>
+      <w:proofErr w:type="spellEnd"/>
+      <w:r>
+        <w:t xml:space="preserve"> and </w:t>
+      </w:r>
+      <w:proofErr w:type="spellStart"/>
+      <w:r>
+        <w:t>k_des</w:t>
+      </w:r>
+      <w:proofErr w:type="spellEnd"/>
+      <w:r>
+        <w:t xml:space="preserve">.  The fields of </w:t>
+      </w:r>
+      <w:proofErr w:type="spellStart"/>
+      <w:r>
+        <w:t>k_f</w:t>
+      </w:r>
+      <w:proofErr w:type="spellEnd"/>
+      <w:r>
+        <w:t xml:space="preserve"> and </w:t>
+      </w:r>
+      <w:proofErr w:type="spellStart"/>
+      <w:r>
+        <w:t>k_r</w:t>
+      </w:r>
+      <w:proofErr w:type="spellEnd"/>
+      <w:r>
+        <w:t xml:space="preserve"> will only be checked if the K_E  has null as its value. The units of pressure must be expressed with a division symbol like 1/bar.",</w:t>
+      </w:r>
+    </w:p>
+    <w:p>
+      <w:r>
+        <w:t xml:space="preserve">    "model": "https://github.com/AdityaSavara/JSONGrapherExamples/blob/main/ExampleSimulators/Langmuir_Isotherm.js",</w:t>
+      </w:r>
+    </w:p>
+    <w:p>
+      <w:r>
+        <w:t xml:space="preserve">    "</w:t>
+      </w:r>
+      <w:proofErr w:type="spellStart"/>
+      <w:r>
+        <w:t>K_eq</w:t>
+      </w:r>
+      <w:proofErr w:type="spellEnd"/>
+      <w:r>
+        <w:t>": "99.6 (1/bar)",</w:t>
+      </w:r>
+    </w:p>
+    <w:p>
+      <w:r>
+        <w:t xml:space="preserve">    "</w:t>
+      </w:r>
+      <w:proofErr w:type="spellStart"/>
+      <w:r>
+        <w:t>sigma_max</w:t>
+      </w:r>
+      <w:proofErr w:type="spellEnd"/>
+      <w:r>
+        <w:t>": "1.0267670459667 (mol/kg)",</w:t>
+      </w:r>
+    </w:p>
+    <w:p>
+      <w:r>
+        <w:t xml:space="preserve">    "</w:t>
+      </w:r>
+      <w:proofErr w:type="spellStart"/>
+      <w:r>
+        <w:t>k_ads</w:t>
+      </w:r>
+      <w:proofErr w:type="spellEnd"/>
+      <w:r>
+        <w:t>": null,</w:t>
+      </w:r>
+    </w:p>
+    <w:p>
+      <w:r>
+        <w:t xml:space="preserve">    "</w:t>
+      </w:r>
+      <w:proofErr w:type="spellStart"/>
+      <w:r>
+        <w:t>k_des</w:t>
+      </w:r>
+      <w:proofErr w:type="spellEnd"/>
+      <w:r>
+        <w:t>": null</w:t>
+      </w:r>
+    </w:p>
+    <w:p>
+      <w:r>
+        <w:t xml:space="preserve">  }</w:t>
+      </w:r>
+    </w:p>
+    <w:p>
+      <w:r>
+        <w:t>}</w:t>
+      </w:r>
+    </w:p>
+    <w:p/>
+    <w:p>
+      <w:pPr>
+        <w:rPr>
+          <w:b/>
+          <w:bCs/>
+        </w:rPr>
+      </w:pPr>
+      <w:r>
+        <w:rPr>
+          <w:b/>
+          <w:bCs/>
+        </w:rPr>
+        <w:t xml:space="preserve">Example </w:t>
+      </w:r>
+      <w:r>
+        <w:rPr>
+          <w:b/>
+          <w:bCs/>
+        </w:rPr>
+        <w:t>output</w:t>
+      </w:r>
+      <w:r>
+        <w:rPr>
+          <w:b/>
+          <w:bCs/>
+        </w:rPr>
+        <w:t xml:space="preserve"> that </w:t>
+      </w:r>
+      <w:proofErr w:type="spellStart"/>
+      <w:r>
+        <w:rPr>
+          <w:b/>
+          <w:bCs/>
+        </w:rPr>
+        <w:t>javascript</w:t>
+      </w:r>
+      <w:proofErr w:type="spellEnd"/>
+      <w:r>
+        <w:rPr>
+          <w:b/>
+          <w:bCs/>
+        </w:rPr>
+        <w:t xml:space="preserve"> function would send back to </w:t>
+      </w:r>
+      <w:proofErr w:type="spellStart"/>
+      <w:r>
+        <w:rPr>
+          <w:b/>
+          <w:bCs/>
+        </w:rPr>
+        <w:t>JSONGrapher</w:t>
+      </w:r>
+      <w:proofErr w:type="spellEnd"/>
+      <w:r>
+        <w:rPr>
+          <w:b/>
+          <w:bCs/>
+        </w:rPr>
+        <w:t>:</w:t>
+      </w:r>
+    </w:p>
+    <w:p>
+      <w:r>
+        <w:t>{</w:t>
+      </w:r>
+    </w:p>
+    <w:p>
+      <w:r>
+        <w:t xml:space="preserve">  "success": true,</w:t>
+      </w:r>
+    </w:p>
+    <w:p>
+      <w:r>
+        <w:t xml:space="preserve">  "message": "Simulation initialized successfully",</w:t>
+      </w:r>
+    </w:p>
+    <w:p>
+      <w:r>
+        <w:t xml:space="preserve">  "data": {</w:t>
+      </w:r>
+    </w:p>
+    <w:p>
+      <w:r>
+        <w:t xml:space="preserve">    "comments": "// The curly bracket starts a data series. A file can have more than one data series. The </w:t>
+      </w:r>
+      <w:proofErr w:type="spellStart"/>
+      <w:r>
+        <w:t>uid</w:t>
+      </w:r>
+      <w:proofErr w:type="spellEnd"/>
+      <w:r>
+        <w:t xml:space="preserve"> is an optional unique ID and can even be a </w:t>
+      </w:r>
+      <w:proofErr w:type="spellStart"/>
+      <w:r>
+        <w:t>doi</w:t>
+      </w:r>
+      <w:proofErr w:type="spellEnd"/>
+      <w:r>
+        <w:t>, for example.  The name field is the name of the series and will appear in the legend.",</w:t>
+      </w:r>
+    </w:p>
+    <w:p>
+      <w:r>
+        <w:t xml:space="preserve">    "line": {</w:t>
+      </w:r>
+    </w:p>
+    <w:p>
+      <w:r>
+        <w:t xml:space="preserve">      "shape": "spline",</w:t>
+      </w:r>
+    </w:p>
+    <w:p>
+      <w:r>
+        <w:t xml:space="preserve">      "width": 3</w:t>
+      </w:r>
+    </w:p>
+    <w:p>
+      <w:r>
+        <w:t xml:space="preserve">    },</w:t>
+      </w:r>
+    </w:p>
+    <w:p>
+      <w:r>
+        <w:t xml:space="preserve">    "name": "CO2 Adsorption, </w:t>
+      </w:r>
+      <w:proofErr w:type="spellStart"/>
+      <w:r>
+        <w:t>K_eq</w:t>
+      </w:r>
+      <w:proofErr w:type="spellEnd"/>
+      <w:r>
+        <w:t xml:space="preserve"> = 99.6 (1/bar)",</w:t>
+      </w:r>
+    </w:p>
+    <w:p>
+      <w:r>
+        <w:t xml:space="preserve">    "type": "scatter",</w:t>
+      </w:r>
+    </w:p>
+    <w:p>
+      <w:r>
+        <w:t xml:space="preserve">    "x": [</w:t>
+      </w:r>
+    </w:p>
+    <w:p>
+      <w:r>
+        <w:t xml:space="preserve">      0.001145434009333668,</w:t>
+      </w:r>
+    </w:p>
+    <w:p>
+      <w:r>
+        <w:t xml:space="preserve">      0.0025772265210007527,</w:t>
+      </w:r>
+    </w:p>
+    <w:p>
+      <w:r>
+        <w:t xml:space="preserve">      0.0044181026074298635,</w:t>
+      </w:r>
+    </w:p>
+    <w:p>
+      <w:r>
+        <w:t xml:space="preserve">      0.006872604056002009,</w:t>
+      </w:r>
+    </w:p>
+    <w:p>
+      <w:r>
+        <w:t xml:space="preserve">      0.010308906084003013,</w:t>
+      </w:r>
+    </w:p>
+    <w:p>
+      <w:r>
+        <w:t xml:space="preserve">      0.015463359126004517,</w:t>
+      </w:r>
+    </w:p>
+    <w:p>
+      <w:r>
+        <w:t xml:space="preserve">      0.024054114196007025,</w:t>
+      </w:r>
+    </w:p>
+    <w:p>
+      <w:r>
+        <w:t xml:space="preserve">      0.04123562433601206,</w:t>
+      </w:r>
+    </w:p>
+    <w:p>
+      <w:r>
+        <w:t xml:space="preserve">      0.09278015475602713</w:t>
+      </w:r>
+    </w:p>
+    <w:p>
+      <w:r>
+        <w:t xml:space="preserve">    ],</w:t>
+      </w:r>
+    </w:p>
+    <w:p>
+      <w:r>
+        <w:t xml:space="preserve">    "y": [</w:t>
+      </w:r>
+    </w:p>
+    <w:p>
+      <w:r>
+        <w:t xml:space="preserve">      0.1,</w:t>
+      </w:r>
+    </w:p>
+    <w:p>
+      <w:r>
+        <w:t xml:space="preserve">      0.2,</w:t>
+      </w:r>
+    </w:p>
+    <w:p>
+      <w:r>
+        <w:t xml:space="preserve">      0.3,</w:t>
+      </w:r>
+    </w:p>
+    <w:p>
+      <w:r>
+        <w:t xml:space="preserve">      0.4,</w:t>
+      </w:r>
+    </w:p>
+    <w:p>
       <w:r>
         <w:lastRenderedPageBreak/>
-        <w:t xml:space="preserve">having *either* K_E or </w:t>
+        <w:t xml:space="preserve">      0.5,</w:t>
+      </w:r>
+    </w:p>
+    <w:p>
+      <w:r>
+        <w:t xml:space="preserve">      0.6,</w:t>
+      </w:r>
+    </w:p>
+    <w:p>
+      <w:r>
+        <w:t xml:space="preserve">      0.7,</w:t>
+      </w:r>
+    </w:p>
+    <w:p>
+      <w:r>
+        <w:t xml:space="preserve">      0.8,</w:t>
+      </w:r>
+    </w:p>
+    <w:p>
+      <w:r>
+        <w:t xml:space="preserve">      0.9</w:t>
+      </w:r>
+    </w:p>
+    <w:p>
+      <w:r>
+        <w:t xml:space="preserve">    ],</w:t>
+      </w:r>
+    </w:p>
+    <w:p>
+      <w:r>
+        <w:t xml:space="preserve">    "simulate": {</w:t>
+      </w:r>
+    </w:p>
+    <w:p>
+      <w:r>
+        <w:t xml:space="preserve">      "comments": "// The model field allows description of whether it is an elementary step model or some other kind of model. In this case, the model is a </w:t>
+      </w:r>
+      <w:proofErr w:type="spellStart"/>
+      <w:r>
+        <w:t>Langmuir_Isotherm</w:t>
+      </w:r>
+      <w:proofErr w:type="spellEnd"/>
+      <w:r>
+        <w:t xml:space="preserve"> model. This model requires having *either* K_E or </w:t>
       </w:r>
       <w:proofErr w:type="spellStart"/>
       <w:r>
@@ -8198,20 +7869,69 @@
       </w:r>
       <w:proofErr w:type="spellEnd"/>
       <w:r>
-        <w:t xml:space="preserve"> will only be checked if the K_</w:t>
-      </w:r>
-      <w:proofErr w:type="gramStart"/>
-      <w:r>
-        <w:t>E  has</w:t>
-      </w:r>
-      <w:proofErr w:type="gramEnd"/>
-      <w:r>
-        <w:t xml:space="preserve"> null as its value. The units of pressure must be expressed with a division symbol like 1/bar.",</w:t>
-      </w:r>
-    </w:p>
-    <w:p>
-      <w:r>
-        <w:t xml:space="preserve">    "model": "https://github.com/AdityaSavara/JSONGrapherExamples/blob/main/ExampleSimulators/Langmuir_Isotherm.js",</w:t>
+        <w:t xml:space="preserve"> will only be checked if the K_E  has null as its value. The units of pressure must be expressed with a division symbol like 1/bar.",</w:t>
+      </w:r>
+    </w:p>
+    <w:p>
+      <w:r>
+        <w:t xml:space="preserve">      "model": "https://github.com/AdityaSavara/JSONGrapherExamples/blob/main/ExampleSimulators/Langmuir_Isotherm.js",</w:t>
+      </w:r>
+    </w:p>
+    <w:p>
+      <w:r>
+        <w:t xml:space="preserve">      "</w:t>
+      </w:r>
+      <w:proofErr w:type="spellStart"/>
+      <w:r>
+        <w:t>K_eq</w:t>
+      </w:r>
+      <w:proofErr w:type="spellEnd"/>
+      <w:r>
+        <w:t>": "99.6 (1/bar)",</w:t>
+      </w:r>
+    </w:p>
+    <w:p>
+      <w:r>
+        <w:t xml:space="preserve">      "</w:t>
+      </w:r>
+      <w:proofErr w:type="spellStart"/>
+      <w:r>
+        <w:t>sigma_max</w:t>
+      </w:r>
+      <w:proofErr w:type="spellEnd"/>
+      <w:r>
+        <w:t>": "1.0267670459667 (mol/kg)",</w:t>
+      </w:r>
+    </w:p>
+    <w:p>
+      <w:r>
+        <w:t xml:space="preserve">      "</w:t>
+      </w:r>
+      <w:proofErr w:type="spellStart"/>
+      <w:r>
+        <w:t>k_ads</w:t>
+      </w:r>
+      <w:proofErr w:type="spellEnd"/>
+      <w:r>
+        <w:t>": null,</w:t>
+      </w:r>
+    </w:p>
+    <w:p>
+      <w:r>
+        <w:t xml:space="preserve">      "</w:t>
+      </w:r>
+      <w:proofErr w:type="spellStart"/>
+      <w:r>
+        <w:t>k_des</w:t>
+      </w:r>
+      <w:proofErr w:type="spellEnd"/>
+      <w:r>
+        <w:t>": null</w:t>
+      </w:r>
+    </w:p>
+    <w:p>
+      <w:r>
+        <w:t xml:space="preserve">    },</w:t>
       </w:r>
     </w:p>
     <w:p>
@@ -8220,486 +7940,11 @@
       </w:r>
       <w:proofErr w:type="spellStart"/>
       <w:r>
-        <w:t>K_eq</w:t>
-      </w:r>
-      <w:proofErr w:type="spellEnd"/>
-      <w:r>
-        <w:t>": "99.6 (1/bar)",</w:t>
-      </w:r>
-    </w:p>
-    <w:p>
-      <w:r>
-        <w:t xml:space="preserve">    "</w:t>
-      </w:r>
-      <w:proofErr w:type="spellStart"/>
-      <w:proofErr w:type="gramStart"/>
-      <w:r>
-        <w:t>sigma</w:t>
-      </w:r>
-      <w:proofErr w:type="gramEnd"/>
-      <w:r>
-        <w:t>_max</w:t>
-      </w:r>
-      <w:proofErr w:type="spellEnd"/>
-      <w:r>
-        <w:t>": "1.0267670459667 (mol/kg)",</w:t>
-      </w:r>
-    </w:p>
-    <w:p>
-      <w:r>
-        <w:t xml:space="preserve">    "</w:t>
-      </w:r>
-      <w:proofErr w:type="spellStart"/>
-      <w:r>
-        <w:t>k_ads</w:t>
-      </w:r>
-      <w:proofErr w:type="spellEnd"/>
-      <w:r>
-        <w:t>": null,</w:t>
-      </w:r>
-    </w:p>
-    <w:p>
-      <w:r>
-        <w:t xml:space="preserve">    "</w:t>
-      </w:r>
-      <w:proofErr w:type="spellStart"/>
-      <w:r>
-        <w:t>k_des</w:t>
-      </w:r>
-      <w:proofErr w:type="spellEnd"/>
-      <w:r>
-        <w:t>": null</w:t>
-      </w:r>
-    </w:p>
-    <w:p>
-      <w:r>
-        <w:t xml:space="preserve">  }</w:t>
-      </w:r>
-    </w:p>
-    <w:p>
-      <w:r>
-        <w:t>}</w:t>
-      </w:r>
-    </w:p>
-    <w:p/>
-    <w:p>
-      <w:pPr>
-        <w:rPr>
-          <w:b/>
-          <w:bCs/>
-        </w:rPr>
-      </w:pPr>
-      <w:r>
-        <w:rPr>
-          <w:b/>
-          <w:bCs/>
-        </w:rPr>
-        <w:t xml:space="preserve">Example </w:t>
-      </w:r>
-      <w:r>
-        <w:rPr>
-          <w:b/>
-          <w:bCs/>
-        </w:rPr>
-        <w:t>output</w:t>
-      </w:r>
-      <w:r>
-        <w:rPr>
-          <w:b/>
-          <w:bCs/>
-        </w:rPr>
-        <w:t xml:space="preserve"> that </w:t>
-      </w:r>
-      <w:proofErr w:type="spellStart"/>
-      <w:r>
-        <w:rPr>
-          <w:b/>
-          <w:bCs/>
-        </w:rPr>
-        <w:t>javascript</w:t>
-      </w:r>
-      <w:proofErr w:type="spellEnd"/>
-      <w:r>
-        <w:rPr>
-          <w:b/>
-          <w:bCs/>
-        </w:rPr>
-        <w:t xml:space="preserve"> function would send back to </w:t>
-      </w:r>
-      <w:proofErr w:type="spellStart"/>
-      <w:r>
-        <w:rPr>
-          <w:b/>
-          <w:bCs/>
-        </w:rPr>
-        <w:t>JSONGrapher</w:t>
-      </w:r>
-      <w:proofErr w:type="spellEnd"/>
-      <w:r>
-        <w:rPr>
-          <w:b/>
-          <w:bCs/>
-        </w:rPr>
-        <w:t>:</w:t>
-      </w:r>
-    </w:p>
-    <w:p>
-      <w:r>
-        <w:t>{</w:t>
-      </w:r>
-    </w:p>
-    <w:p>
-      <w:r>
-        <w:t xml:space="preserve">  "success": true,</w:t>
-      </w:r>
-    </w:p>
-    <w:p>
-      <w:r>
-        <w:t xml:space="preserve">  "message": "Simulation initialized successfully",</w:t>
-      </w:r>
-    </w:p>
-    <w:p>
-      <w:r>
-        <w:t xml:space="preserve">  "data</w:t>
-      </w:r>
-      <w:proofErr w:type="gramStart"/>
-      <w:r>
-        <w:t>": {</w:t>
-      </w:r>
-      <w:proofErr w:type="gramEnd"/>
-    </w:p>
-    <w:p>
-      <w:r>
-        <w:t xml:space="preserve">    "comments": "// The curly bracket starts a data series. A file can have more than one data series. The </w:t>
-      </w:r>
-      <w:proofErr w:type="spellStart"/>
-      <w:r>
-        <w:t>uid</w:t>
-      </w:r>
-      <w:proofErr w:type="spellEnd"/>
-      <w:r>
-        <w:t xml:space="preserve"> is an optional unique ID and can even be a </w:t>
-      </w:r>
-      <w:proofErr w:type="spellStart"/>
-      <w:r>
-        <w:t>doi</w:t>
-      </w:r>
-      <w:proofErr w:type="spellEnd"/>
-      <w:r>
-        <w:t>, for example.  The name field is the name of the series and will appear in the legend.",</w:t>
-      </w:r>
-    </w:p>
-    <w:p>
-      <w:r>
-        <w:t xml:space="preserve">    "line</w:t>
-      </w:r>
-      <w:proofErr w:type="gramStart"/>
-      <w:r>
-        <w:t>": {</w:t>
-      </w:r>
-      <w:proofErr w:type="gramEnd"/>
-    </w:p>
-    <w:p>
-      <w:r>
-        <w:t xml:space="preserve">      "shape": "spline",</w:t>
-      </w:r>
-    </w:p>
-    <w:p>
-      <w:r>
-        <w:t xml:space="preserve">      "width": 3</w:t>
-      </w:r>
-    </w:p>
-    <w:p>
-      <w:r>
-        <w:t xml:space="preserve">    },</w:t>
-      </w:r>
-    </w:p>
-    <w:p>
-      <w:r>
-        <w:t xml:space="preserve">    "name": "CO2 Adsorption, </w:t>
-      </w:r>
-      <w:proofErr w:type="spellStart"/>
-      <w:r>
-        <w:t>K_eq</w:t>
-      </w:r>
-      <w:proofErr w:type="spellEnd"/>
-      <w:r>
-        <w:t xml:space="preserve"> = 99.6 (1/bar)",</w:t>
-      </w:r>
-    </w:p>
-    <w:p>
-      <w:r>
-        <w:t xml:space="preserve">    "type": "scatter",</w:t>
-      </w:r>
-    </w:p>
-    <w:p>
-      <w:r>
-        <w:t xml:space="preserve">    "x": [</w:t>
-      </w:r>
-    </w:p>
-    <w:p>
-      <w:r>
-        <w:t xml:space="preserve">      0.001145434009333668,</w:t>
-      </w:r>
-    </w:p>
-    <w:p>
-      <w:r>
-        <w:t xml:space="preserve">      0.0025772265210007527,</w:t>
-      </w:r>
-    </w:p>
-    <w:p>
-      <w:r>
-        <w:t xml:space="preserve">      0.0044181026074298635,</w:t>
-      </w:r>
-    </w:p>
-    <w:p>
-      <w:r>
-        <w:t xml:space="preserve">      0.006872604056002009,</w:t>
-      </w:r>
-    </w:p>
-    <w:p>
-      <w:r>
-        <w:t xml:space="preserve">      0.010308906084003013,</w:t>
-      </w:r>
-    </w:p>
-    <w:p>
-      <w:r>
-        <w:t xml:space="preserve">      0.015463359126004517,</w:t>
-      </w:r>
-    </w:p>
-    <w:p>
-      <w:r>
-        <w:t xml:space="preserve">      0.024054114196007025,</w:t>
-      </w:r>
-    </w:p>
-    <w:p>
-      <w:r>
-        <w:t xml:space="preserve">      0.04123562433601206,</w:t>
-      </w:r>
-    </w:p>
-    <w:p>
-      <w:r>
-        <w:t xml:space="preserve">      0.09278015475602713</w:t>
-      </w:r>
-    </w:p>
-    <w:p>
-      <w:r>
-        <w:t xml:space="preserve">    ],</w:t>
-      </w:r>
-    </w:p>
-    <w:p>
-      <w:r>
-        <w:t xml:space="preserve">    "y": [</w:t>
-      </w:r>
-    </w:p>
-    <w:p>
-      <w:r>
-        <w:t xml:space="preserve">      0.1,</w:t>
-      </w:r>
-    </w:p>
-    <w:p>
-      <w:r>
-        <w:t xml:space="preserve">      0.2,</w:t>
-      </w:r>
-    </w:p>
-    <w:p>
-      <w:r>
-        <w:t xml:space="preserve">      0.3,</w:t>
-      </w:r>
-    </w:p>
-    <w:p>
-      <w:r>
-        <w:t xml:space="preserve">      0.4,</w:t>
-      </w:r>
-    </w:p>
-    <w:p>
-      <w:r>
-        <w:t xml:space="preserve">      0.5,</w:t>
-      </w:r>
-    </w:p>
-    <w:p>
-      <w:r>
-        <w:t xml:space="preserve">      0.6,</w:t>
-      </w:r>
-    </w:p>
-    <w:p>
-      <w:r>
-        <w:lastRenderedPageBreak/>
-        <w:t xml:space="preserve">      0.7,</w:t>
-      </w:r>
-    </w:p>
-    <w:p>
-      <w:r>
-        <w:t xml:space="preserve">      0.8,</w:t>
-      </w:r>
-    </w:p>
-    <w:p>
-      <w:r>
-        <w:t xml:space="preserve">      0.9</w:t>
-      </w:r>
-    </w:p>
-    <w:p>
-      <w:r>
-        <w:t xml:space="preserve">    ],</w:t>
-      </w:r>
-    </w:p>
-    <w:p>
-      <w:r>
-        <w:t xml:space="preserve">    "simulate</w:t>
-      </w:r>
-      <w:proofErr w:type="gramStart"/>
-      <w:r>
-        <w:t>": {</w:t>
-      </w:r>
-      <w:proofErr w:type="gramEnd"/>
-    </w:p>
-    <w:p>
-      <w:r>
-        <w:t xml:space="preserve">      "comments": "// The model field allows description of whether it is an elementary step model or some other kind of model. In this case, the model is a </w:t>
-      </w:r>
-      <w:proofErr w:type="spellStart"/>
-      <w:r>
-        <w:t>Langmuir_Isotherm</w:t>
-      </w:r>
-      <w:proofErr w:type="spellEnd"/>
-      <w:r>
-        <w:t xml:space="preserve"> model. This model requires having *either* K_E or </w:t>
-      </w:r>
-      <w:proofErr w:type="spellStart"/>
-      <w:r>
-        <w:t>k_ads</w:t>
-      </w:r>
-      <w:proofErr w:type="spellEnd"/>
-      <w:r>
-        <w:t xml:space="preserve"> and </w:t>
-      </w:r>
-      <w:proofErr w:type="spellStart"/>
-      <w:r>
-        <w:t>k_des</w:t>
-      </w:r>
-      <w:proofErr w:type="spellEnd"/>
-      <w:r>
-        <w:t xml:space="preserve">.  The fields of </w:t>
-      </w:r>
-      <w:proofErr w:type="spellStart"/>
-      <w:r>
-        <w:t>k_f</w:t>
-      </w:r>
-      <w:proofErr w:type="spellEnd"/>
-      <w:r>
-        <w:t xml:space="preserve"> and </w:t>
-      </w:r>
-      <w:proofErr w:type="spellStart"/>
-      <w:r>
-        <w:t>k_r</w:t>
-      </w:r>
-      <w:proofErr w:type="spellEnd"/>
-      <w:r>
-        <w:t xml:space="preserve"> will only be checked if the K_</w:t>
-      </w:r>
-      <w:proofErr w:type="gramStart"/>
-      <w:r>
-        <w:t>E  has</w:t>
-      </w:r>
-      <w:proofErr w:type="gramEnd"/>
-      <w:r>
-        <w:t xml:space="preserve"> null as its value. The units of pressure must be expressed with a division symbol like 1/bar.",</w:t>
-      </w:r>
-    </w:p>
-    <w:p>
-      <w:r>
-        <w:t xml:space="preserve">      "model": "https://github.com/AdityaSavara/JSONGrapherExamples/blob/main/ExampleSimulators/Langmuir_Isotherm.js",</w:t>
-      </w:r>
-    </w:p>
-    <w:p>
-      <w:r>
-        <w:t xml:space="preserve">      "</w:t>
-      </w:r>
-      <w:proofErr w:type="spellStart"/>
-      <w:r>
-        <w:t>K_eq</w:t>
-      </w:r>
-      <w:proofErr w:type="spellEnd"/>
-      <w:r>
-        <w:t>": "99.6 (1/bar)",</w:t>
-      </w:r>
-    </w:p>
-    <w:p>
-      <w:r>
-        <w:t xml:space="preserve">      "</w:t>
-      </w:r>
-      <w:proofErr w:type="spellStart"/>
-      <w:proofErr w:type="gramStart"/>
-      <w:r>
-        <w:t>sigma</w:t>
-      </w:r>
-      <w:proofErr w:type="gramEnd"/>
-      <w:r>
-        <w:t>_max</w:t>
-      </w:r>
-      <w:proofErr w:type="spellEnd"/>
-      <w:r>
-        <w:t>": "1.0267670459667 (mol/kg)",</w:t>
-      </w:r>
-    </w:p>
-    <w:p>
-      <w:r>
-        <w:t xml:space="preserve">      "</w:t>
-      </w:r>
-      <w:proofErr w:type="spellStart"/>
-      <w:r>
-        <w:t>k_ads</w:t>
-      </w:r>
-      <w:proofErr w:type="spellEnd"/>
-      <w:r>
-        <w:t>": null,</w:t>
-      </w:r>
-    </w:p>
-    <w:p>
-      <w:r>
-        <w:t xml:space="preserve">      "</w:t>
-      </w:r>
-      <w:proofErr w:type="spellStart"/>
-      <w:r>
-        <w:t>k_des</w:t>
-      </w:r>
-      <w:proofErr w:type="spellEnd"/>
-      <w:r>
-        <w:t>": null</w:t>
-      </w:r>
-    </w:p>
-    <w:p>
-      <w:r>
-        <w:t xml:space="preserve">    },</w:t>
-      </w:r>
-    </w:p>
-    <w:p>
-      <w:r>
-        <w:t xml:space="preserve">    "</w:t>
-      </w:r>
-      <w:proofErr w:type="spellStart"/>
-      <w:r>
         <w:t>x_label</w:t>
       </w:r>
       <w:proofErr w:type="spellEnd"/>
       <w:r>
-        <w:t>": "Pressure (</w:t>
-      </w:r>
-      <w:proofErr w:type="gramStart"/>
-      <w:r>
-        <w:t>1/(</w:t>
-      </w:r>
-      <w:proofErr w:type="gramEnd"/>
-      <w:r>
-        <w:t>1/</w:t>
-      </w:r>
-      <w:proofErr w:type="gramStart"/>
-      <w:r>
-        <w:t>bar))</w:t>
-      </w:r>
-      <w:proofErr w:type="gramEnd"/>
-      <w:r>
-        <w:t>",</w:t>
+        <w:t>": "Pressure (1/(1/bar))",</w:t>
       </w:r>
     </w:p>
     <w:p>
@@ -8888,15 +8133,7 @@
       </w:r>
       <w:proofErr w:type="spellEnd"/>
       <w:r>
-        <w:t xml:space="preserve"> to make https calls is </w:t>
-      </w:r>
-      <w:proofErr w:type="gramStart"/>
-      <w:r>
-        <w:t>actually a</w:t>
-      </w:r>
-      <w:proofErr w:type="gramEnd"/>
-      <w:r>
-        <w:t xml:space="preserve"> </w:t>
+        <w:t xml:space="preserve"> to make https calls is actually a </w:t>
       </w:r>
       <w:proofErr w:type="spellStart"/>
       <w:r>
@@ -8908,7 +8145,7 @@
       </w:r>
     </w:p>
     <w:p>
-      <w:hyperlink r:id="rId32" w:history="1">
+      <w:hyperlink r:id="rId33" w:history="1">
         <w:r>
           <w:rPr>
             <w:rStyle w:val="Hyperlink"/>
@@ -8948,7 +8185,7 @@
       <w:r>
         <w:t xml:space="preserve"> </w:t>
       </w:r>
-      <w:hyperlink r:id="rId33" w:history="1">
+      <w:hyperlink r:id="rId34" w:history="1">
         <w:r>
           <w:rPr>
             <w:rStyle w:val="Hyperlink"/>
@@ -8960,6 +8197,30 @@
         <w:t xml:space="preserve"> </w:t>
       </w:r>
     </w:p>
+    <w:p>
+      <w:r>
+        <w:t xml:space="preserve">You can also open </w:t>
+      </w:r>
+      <w:r>
+        <w:t>tester</w:t>
+      </w:r>
+      <w:r>
+        <w:t xml:space="preserve"> by clicking here:</w:t>
+      </w:r>
+    </w:p>
+    <w:p>
+      <w:hyperlink r:id="rId35" w:history="1">
+        <w:r>
+          <w:rPr>
+            <w:rStyle w:val="Hyperlink"/>
+          </w:rPr>
+          <w:t>https://adityasavara.github.io/JSONGrapher/other_html/ModelSimulationTesters/httpsCall_tester.html</w:t>
+        </w:r>
+      </w:hyperlink>
+      <w:r>
+        <w:t xml:space="preserve"> </w:t>
+      </w:r>
+    </w:p>
     <w:p/>
     <w:p/>
     <w:p>
@@ -8976,15 +8237,7 @@
         <w:t>Python Simulation Calls</w:t>
       </w:r>
       <w:r>
-        <w:t xml:space="preserve"> (</w:t>
-      </w:r>
-      <w:proofErr w:type="gramStart"/>
-      <w:r>
-        <w:t>run</w:t>
-      </w:r>
-      <w:proofErr w:type="gramEnd"/>
-      <w:r>
-        <w:t xml:space="preserve"> on your</w:t>
+        <w:t xml:space="preserve"> (run on your</w:t>
       </w:r>
       <w:r>
         <w:t xml:space="preserve"> own</w:t>
@@ -9047,26 +8300,13 @@
         <w:t xml:space="preserve">. Pinggy </w:t>
       </w:r>
       <w:r>
-        <w:t xml:space="preserve">enables </w:t>
-      </w:r>
-      <w:proofErr w:type="gramStart"/>
-      <w:r>
-        <w:t>an</w:t>
-      </w:r>
-      <w:proofErr w:type="gramEnd"/>
-      <w:r>
-        <w:t xml:space="preserve"> ssh based http call, </w:t>
+        <w:t xml:space="preserve">enables an ssh based http call, </w:t>
       </w:r>
       <w:r>
         <w:t xml:space="preserve">and services </w:t>
       </w:r>
-      <w:proofErr w:type="gramStart"/>
-      <w:r>
-        <w:t>similar to</w:t>
-      </w:r>
-      <w:proofErr w:type="gramEnd"/>
-      <w:r>
-        <w:t xml:space="preserve"> </w:t>
+      <w:r>
+        <w:t xml:space="preserve">similar to </w:t>
       </w:r>
       <w:proofErr w:type="spellStart"/>
       <w:r>
@@ -9298,7 +8538,7 @@
       <w:r>
         <w:t xml:space="preserve"> examples repository zip: </w:t>
       </w:r>
-      <w:hyperlink r:id="rId34" w:history="1">
+      <w:hyperlink r:id="rId36" w:history="1">
         <w:r>
           <w:rPr>
             <w:rStyle w:val="Hyperlink"/>
@@ -9333,15 +8573,7 @@
         <w:t>rectory</w:t>
       </w:r>
       <w:r>
-        <w:t xml:space="preserve"> out of that zip </w:t>
-      </w:r>
-      <w:proofErr w:type="gramStart"/>
-      <w:r>
-        <w:t>file, and</w:t>
-      </w:r>
-      <w:proofErr w:type="gramEnd"/>
-      <w:r>
-        <w:t xml:space="preserve"> put it where you will be running your python from.</w:t>
+        <w:t xml:space="preserve"> out of that zip file, and put it where you will be running your python from.</w:t>
       </w:r>
     </w:p>
     <w:p>
@@ -9365,15 +8597,7 @@
         <w:t xml:space="preserve">a separate copy of this folder for each place you want to run simulations from. </w:t>
       </w:r>
       <w:r>
-        <w:t>(</w:t>
-      </w:r>
-      <w:proofErr w:type="gramStart"/>
-      <w:r>
-        <w:t>otherwise</w:t>
-      </w:r>
-      <w:proofErr w:type="gramEnd"/>
-      <w:r>
-        <w:t xml:space="preserve"> it will get cluttered)</w:t>
+        <w:t>(otherwise it will get cluttered)</w:t>
       </w:r>
     </w:p>
     <w:p>
@@ -9447,6 +8671,7 @@
         <w:ind w:left="1440"/>
       </w:pPr>
       <w:r>
+        <w:lastRenderedPageBreak/>
         <w:t xml:space="preserve">ssh -p 443 -o </w:t>
       </w:r>
       <w:proofErr w:type="spellStart"/>
@@ -9455,45 +8680,8 @@
       </w:r>
       <w:proofErr w:type="spellEnd"/>
       <w:r>
-        <w:t xml:space="preserve">=no -R0:127.0.0.1:5000 </w:t>
-      </w:r>
-      <w:proofErr w:type="gramStart"/>
-      <w:r>
-        <w:t>a.pinggy.io</w:t>
-      </w:r>
-      <w:proofErr w:type="gramEnd"/>
-      <w:r>
-        <w:t xml:space="preserve"> </w:t>
-      </w:r>
-      <w:proofErr w:type="gramStart"/>
-      <w:r>
-        <w:t>x:xff</w:t>
-      </w:r>
-      <w:proofErr w:type="gramEnd"/>
-      <w:r>
-        <w:t xml:space="preserve"> </w:t>
-      </w:r>
-      <w:proofErr w:type="gramStart"/>
-      <w:r>
-        <w:t>x:fullurl</w:t>
-      </w:r>
-      <w:proofErr w:type="gramEnd"/>
-      <w:r>
-        <w:t xml:space="preserve"> </w:t>
-      </w:r>
-      <w:proofErr w:type="gramStart"/>
-      <w:r>
-        <w:t>a:origin</w:t>
-      </w:r>
-      <w:proofErr w:type="gramEnd"/>
-      <w:r>
-        <w:t xml:space="preserve">:adityasavara.github.io </w:t>
-      </w:r>
-      <w:proofErr w:type="gramStart"/>
-      <w:r>
-        <w:t>x:passpreflight</w:t>
-      </w:r>
-      <w:proofErr w:type="gramEnd"/>
+        <w:t>=no -R0:127.0.0.1:5000 a.pinggy.io x:xff x:fullurl a:origin:adityasavara.github.io x:passpreflight</w:t>
+      </w:r>
     </w:p>
     <w:p>
       <w:pPr>
@@ -9507,16 +8695,7 @@
         <w:ind w:left="1440"/>
       </w:pPr>
       <w:r>
-        <w:lastRenderedPageBreak/>
-        <w:t>You will be asked for a password. Press “Enter” on your keyboard without entering any password. Any https link will appear in the terminal. Highlight this link and copy it. (</w:t>
-      </w:r>
-      <w:proofErr w:type="gramStart"/>
-      <w:r>
-        <w:t>Or,</w:t>
-      </w:r>
-      <w:proofErr w:type="gramEnd"/>
-      <w:r>
-        <w:t xml:space="preserve"> </w:t>
+        <w:t xml:space="preserve">You will be asked for a password. Press “Enter” on your keyboard without entering any password. Any https link will appear in the terminal. Highlight this link and copy it. (Or, </w:t>
       </w:r>
       <w:proofErr w:type="spellStart"/>
       <w:r>
@@ -9542,13 +8721,8 @@
         <w:t xml:space="preserve">file of </w:t>
       </w:r>
       <w:r>
-        <w:t>https_343_</w:t>
-      </w:r>
-      <w:proofErr w:type="gramStart"/>
-      <w:r>
-        <w:t>equilibrium.json</w:t>
-      </w:r>
-      <w:proofErr w:type="gramEnd"/>
+        <w:t>https_343_equilibrium.json</w:t>
+      </w:r>
       <w:r>
         <w:t xml:space="preserve"> in</w:t>
       </w:r>
@@ -9617,13 +8791,8 @@
         <w:t xml:space="preserve">Drag the example file of </w:t>
       </w:r>
       <w:r>
-        <w:t>https_343_</w:t>
-      </w:r>
-      <w:proofErr w:type="gramStart"/>
-      <w:r>
-        <w:t>equilibrium.json</w:t>
-      </w:r>
-      <w:proofErr w:type="gramEnd"/>
+        <w:t>https_343_equilibrium.json</w:t>
+      </w:r>
       <w:r>
         <w:t xml:space="preserve"> into </w:t>
       </w:r>
@@ -9652,6 +8821,25 @@
       </w:r>
       <w:r>
         <w:t>httpsCall_local_tester.html</w:t>
+      </w:r>
+    </w:p>
+    <w:p>
+      <w:r>
+        <w:t xml:space="preserve">You can open it locally, or you can open it at the below link: </w:t>
+      </w:r>
+      <w:r>
+        <w:t xml:space="preserve"> </w:t>
+      </w:r>
+      <w:hyperlink r:id="rId37" w:history="1">
+        <w:r>
+          <w:rPr>
+            <w:rStyle w:val="Hyperlink"/>
+          </w:rPr>
+          <w:t>https://adityasavara.github.io/JSONGrapher/other_html/ModelSimulationTesters/httpsCall_local_tester.html</w:t>
+        </w:r>
+      </w:hyperlink>
+      <w:r>
+        <w:t xml:space="preserve"> </w:t>
       </w:r>
     </w:p>
     <w:p>
@@ -9683,15 +8871,7 @@
         <w:pStyle w:val="Heading2"/>
       </w:pPr>
       <w:r>
-        <w:t xml:space="preserve">Key Details </w:t>
-      </w:r>
-      <w:proofErr w:type="gramStart"/>
-      <w:r>
-        <w:t>To</w:t>
-      </w:r>
-      <w:proofErr w:type="gramEnd"/>
-      <w:r>
-        <w:t xml:space="preserve"> Making Your Own</w:t>
+        <w:t>Key Details To Making Your Own</w:t>
       </w:r>
       <w:r>
         <w:t xml:space="preserve"> </w:t>
@@ -9699,15 +8879,7 @@
     </w:p>
     <w:p>
       <w:r>
-        <w:t xml:space="preserve">Making your own python simulation call functionality is best </w:t>
-      </w:r>
-      <w:proofErr w:type="gramStart"/>
-      <w:r>
-        <w:t>performed in</w:t>
-      </w:r>
-      <w:proofErr w:type="gramEnd"/>
-      <w:r>
-        <w:t xml:space="preserve"> </w:t>
+        <w:t xml:space="preserve">Making your own python simulation call functionality is best performed in </w:t>
       </w:r>
       <w:r>
         <w:t xml:space="preserve">with local testing. </w:t>
@@ -9759,7 +8931,7 @@
       <w:r>
         <w:t xml:space="preserve"> examples repository zip: </w:t>
       </w:r>
-      <w:hyperlink r:id="rId35" w:history="1">
+      <w:hyperlink r:id="rId38" w:history="1">
         <w:r>
           <w:rPr>
             <w:rStyle w:val="Hyperlink"/>
@@ -9785,15 +8957,7 @@
       </w:r>
       <w:proofErr w:type="spellEnd"/>
       <w:r>
-        <w:t xml:space="preserve"> directory out of that zip </w:t>
-      </w:r>
-      <w:proofErr w:type="gramStart"/>
-      <w:r>
-        <w:t>file, and</w:t>
-      </w:r>
-      <w:proofErr w:type="gramEnd"/>
-      <w:r>
-        <w:t xml:space="preserve"> put it where you will be running your python from.</w:t>
+        <w:t xml:space="preserve"> directory out of that zip file, and put it where you will be running your python from.</w:t>
       </w:r>
     </w:p>
     <w:p>
@@ -9805,15 +8969,7 @@
         </w:numPr>
       </w:pPr>
       <w:r>
-        <w:t>When you are making your own applications, you will likely make a separate copy of this folder for each place you want to run simulations from. (</w:t>
-      </w:r>
-      <w:proofErr w:type="gramStart"/>
-      <w:r>
-        <w:t>otherwise</w:t>
-      </w:r>
-      <w:proofErr w:type="gramEnd"/>
-      <w:r>
-        <w:t xml:space="preserve"> it will get cluttered)</w:t>
+        <w:t>When you are making your own applications, you will likely make a separate copy of this folder for each place you want to run simulations from. (otherwise it will get cluttered)</w:t>
       </w:r>
     </w:p>
     <w:p>
@@ -9861,31 +9017,7 @@
         </w:numPr>
       </w:pPr>
       <w:r>
-        <w:t xml:space="preserve">The function should </w:t>
-      </w:r>
-      <w:proofErr w:type="gramStart"/>
-      <w:r>
-        <w:t>take</w:t>
-      </w:r>
-      <w:proofErr w:type="gramEnd"/>
-      <w:r>
-        <w:t xml:space="preserve"> in a single JSON-like dictionary as an </w:t>
-      </w:r>
-      <w:proofErr w:type="gramStart"/>
-      <w:r>
-        <w:t>argument, and</w:t>
-      </w:r>
-      <w:proofErr w:type="gramEnd"/>
-      <w:r>
-        <w:t xml:space="preserve"> </w:t>
-      </w:r>
-      <w:proofErr w:type="gramStart"/>
-      <w:r>
-        <w:t>return</w:t>
-      </w:r>
-      <w:proofErr w:type="gramEnd"/>
-      <w:r>
-        <w:t xml:space="preserve"> a single JSON-like dictionary as an argument.</w:t>
+        <w:t>The function should take in a single JSON-like dictionary as an argument, and return a single JSON-like dictionary as an argument.</w:t>
       </w:r>
     </w:p>
     <w:p>
@@ -9897,23 +9029,7 @@
         </w:numPr>
       </w:pPr>
       <w:r>
-        <w:t xml:space="preserve">It is </w:t>
-      </w:r>
-      <w:proofErr w:type="gramStart"/>
-      <w:r>
-        <w:t>a best</w:t>
-      </w:r>
-      <w:proofErr w:type="gramEnd"/>
-      <w:r>
-        <w:t xml:space="preserve"> practice to do a </w:t>
-      </w:r>
-      <w:proofErr w:type="gramStart"/>
-      <w:r>
-        <w:t>back and forth</w:t>
-      </w:r>
-      <w:proofErr w:type="gramEnd"/>
-      <w:r>
-        <w:t xml:space="preserve"> conversion between JSON-like string and JSON-like dictionary to make sure your JSON will be valid for </w:t>
+        <w:t xml:space="preserve">It is a best practice to do a back and forth conversion between JSON-like string and JSON-like dictionary to make sure your JSON will be valid for </w:t>
       </w:r>
       <w:proofErr w:type="spellStart"/>
       <w:r>
@@ -9953,17 +9069,9 @@
         <w:t xml:space="preserve"> file. See the </w:t>
       </w:r>
       <w:r>
-        <w:t>“</w:t>
-      </w:r>
-      <w:proofErr w:type="gramStart"/>
-      <w:r>
-        <w:t>if..</w:t>
-      </w:r>
-      <w:proofErr w:type="gramEnd"/>
-      <w:r>
-        <w:t xml:space="preserve"> main” statements in the </w:t>
-      </w:r>
-      <w:hyperlink r:id="rId36" w:history="1">
+        <w:t xml:space="preserve">“if.. main” statements in the </w:t>
+      </w:r>
+      <w:hyperlink r:id="rId39" w:history="1">
         <w:r>
           <w:rPr>
             <w:rStyle w:val="Hyperlink"/>
@@ -10025,6 +9133,7 @@
         </w:numPr>
       </w:pPr>
       <w:r>
+        <w:lastRenderedPageBreak/>
         <w:t xml:space="preserve">Come up with a second name for your function call, one that is suitable to put inside the </w:t>
       </w:r>
       <w:proofErr w:type="spellStart"/>
@@ -10086,16 +9195,7 @@
         </w:numPr>
       </w:pPr>
       <w:r>
-        <w:lastRenderedPageBreak/>
-        <w:t xml:space="preserve">Add </w:t>
-      </w:r>
-      <w:proofErr w:type="gramStart"/>
-      <w:r>
-        <w:t>your function’s</w:t>
-      </w:r>
-      <w:proofErr w:type="gramEnd"/>
-      <w:r>
-        <w:t xml:space="preserve"> dictionary label inside of the JSON file</w:t>
+        <w:t>Add your function’s dictionary label inside of the JSON file</w:t>
       </w:r>
       <w:r>
         <w:t xml:space="preserve"> in the field </w:t>
@@ -10193,45 +9293,8 @@
       </w:r>
       <w:proofErr w:type="spellEnd"/>
       <w:r>
-        <w:t xml:space="preserve">=no -R0:127.0.0.1:5000 </w:t>
-      </w:r>
-      <w:proofErr w:type="gramStart"/>
-      <w:r>
-        <w:t>a.pinggy.io</w:t>
-      </w:r>
-      <w:proofErr w:type="gramEnd"/>
-      <w:r>
-        <w:t xml:space="preserve"> </w:t>
-      </w:r>
-      <w:proofErr w:type="gramStart"/>
-      <w:r>
-        <w:t>x:xff</w:t>
-      </w:r>
-      <w:proofErr w:type="gramEnd"/>
-      <w:r>
-        <w:t xml:space="preserve"> </w:t>
-      </w:r>
-      <w:proofErr w:type="gramStart"/>
-      <w:r>
-        <w:t>x:fullurl</w:t>
-      </w:r>
-      <w:proofErr w:type="gramEnd"/>
-      <w:r>
-        <w:t xml:space="preserve"> </w:t>
-      </w:r>
-      <w:proofErr w:type="gramStart"/>
-      <w:r>
-        <w:t>a:origin</w:t>
-      </w:r>
-      <w:proofErr w:type="gramEnd"/>
-      <w:r>
-        <w:t xml:space="preserve">:adityasavara.github.io </w:t>
-      </w:r>
-      <w:proofErr w:type="gramStart"/>
-      <w:r>
-        <w:t>x:passpreflight</w:t>
-      </w:r>
-      <w:proofErr w:type="gramEnd"/>
+        <w:t>=no -R0:127.0.0.1:5000 a.pinggy.io x:xff x:fullurl a:origin:adityasavara.github.io x:passpreflight</w:t>
+      </w:r>
     </w:p>
     <w:p>
       <w:pPr>
@@ -10245,15 +9308,7 @@
         <w:ind w:left="1440"/>
       </w:pPr>
       <w:r>
-        <w:t>You will be asked for a password. Press “Enter” on your keyboard without entering any password. Any https link will appear in the terminal. Highlight this link and copy it. (</w:t>
-      </w:r>
-      <w:proofErr w:type="gramStart"/>
-      <w:r>
-        <w:t>Or,</w:t>
-      </w:r>
-      <w:proofErr w:type="gramEnd"/>
-      <w:r>
-        <w:t xml:space="preserve"> </w:t>
+        <w:t xml:space="preserve">You will be asked for a password. Press “Enter” on your keyboard without entering any password. Any https link will appear in the terminal. Highlight this link and copy it. (Or, </w:t>
       </w:r>
       <w:proofErr w:type="spellStart"/>
       <w:r>
@@ -10279,15 +9334,7 @@
         <w:t>httpsCall_local_tester.html</w:t>
       </w:r>
       <w:r>
-        <w:t xml:space="preserve">. You can open it locally, or you can use the </w:t>
-      </w:r>
-      <w:proofErr w:type="gramStart"/>
-      <w:r>
-        <w:t>below link</w:t>
-      </w:r>
-      <w:proofErr w:type="gramEnd"/>
-      <w:r>
-        <w:t>:</w:t>
+        <w:t>. You can open it locally, or you can use the below link:</w:t>
       </w:r>
     </w:p>
     <w:p>
@@ -10433,15 +9480,7 @@
     <w:p/>
     <w:p>
       <w:r>
-        <w:t xml:space="preserve">To </w:t>
-      </w:r>
-      <w:proofErr w:type="gramStart"/>
-      <w:r>
-        <w:t>use with</w:t>
-      </w:r>
-      <w:proofErr w:type="gramEnd"/>
-      <w:r>
-        <w:t xml:space="preserve"> </w:t>
+        <w:t xml:space="preserve">To use with </w:t>
       </w:r>
       <w:proofErr w:type="spellStart"/>
       <w:r>
@@ -10454,6 +9493,7 @@
     </w:p>
     <w:p>
       <w:r>
+        <w:lastRenderedPageBreak/>
         <w:t>(1) run the flask connector with:</w:t>
       </w:r>
     </w:p>
@@ -10485,57 +9525,12 @@
       </w:r>
       <w:proofErr w:type="spellEnd"/>
       <w:r>
-        <w:t xml:space="preserve">=no -R0:127.0.0.1:5000 </w:t>
-      </w:r>
-      <w:proofErr w:type="gramStart"/>
-      <w:r>
-        <w:t>a.pinggy.io</w:t>
-      </w:r>
-      <w:proofErr w:type="gramEnd"/>
-      <w:r>
-        <w:t xml:space="preserve"> </w:t>
-      </w:r>
-      <w:proofErr w:type="gramStart"/>
-      <w:r>
-        <w:t>x:xff</w:t>
-      </w:r>
-      <w:proofErr w:type="gramEnd"/>
-      <w:r>
-        <w:t xml:space="preserve"> </w:t>
-      </w:r>
-      <w:proofErr w:type="gramStart"/>
-      <w:r>
-        <w:t>x:fullurl</w:t>
-      </w:r>
-      <w:proofErr w:type="gramEnd"/>
-      <w:r>
-        <w:t xml:space="preserve"> </w:t>
-      </w:r>
-      <w:proofErr w:type="gramStart"/>
-      <w:r>
-        <w:t>a:origin</w:t>
-      </w:r>
-      <w:proofErr w:type="gramEnd"/>
-      <w:r>
-        <w:t xml:space="preserve">:adityasavara.github.io </w:t>
-      </w:r>
-      <w:proofErr w:type="gramStart"/>
-      <w:r>
-        <w:t>x:passpreflight</w:t>
-      </w:r>
-      <w:proofErr w:type="gramEnd"/>
-    </w:p>
-    <w:p>
-      <w:r>
-        <w:t>(</w:t>
-      </w:r>
-      <w:proofErr w:type="gramStart"/>
-      <w:r>
-        <w:t>3)Drag</w:t>
-      </w:r>
-      <w:proofErr w:type="gramEnd"/>
-      <w:r>
-        <w:t xml:space="preserve"> your </w:t>
+        <w:t>=no -R0:127.0.0.1:5000 a.pinggy.io x:xff x:fullurl a:origin:adityasavara.github.io x:passpreflight</w:t>
+      </w:r>
+    </w:p>
+    <w:p>
+      <w:r>
+        <w:t xml:space="preserve">(3)Drag your </w:t>
       </w:r>
       <w:proofErr w:type="spellStart"/>
       <w:r>
@@ -10556,15 +9551,7 @@
     </w:p>
     <w:p>
       <w:r>
-        <w:t>(</w:t>
-      </w:r>
-      <w:proofErr w:type="gramStart"/>
-      <w:r>
-        <w:t>4)Drag</w:t>
-      </w:r>
-      <w:proofErr w:type="gramEnd"/>
-      <w:r>
-        <w:t xml:space="preserve"> your file into </w:t>
+        <w:t xml:space="preserve">(4)Drag your file into </w:t>
       </w:r>
       <w:proofErr w:type="spellStart"/>
       <w:r>
@@ -10616,45 +9603,8 @@
       </w:r>
       <w:proofErr w:type="spellEnd"/>
       <w:r>
-        <w:t xml:space="preserve">=no -R0:127.0.0.1:5000 </w:t>
-      </w:r>
-      <w:proofErr w:type="gramStart"/>
-      <w:r>
-        <w:t>a.pinggy.io</w:t>
-      </w:r>
-      <w:proofErr w:type="gramEnd"/>
-      <w:r>
-        <w:t xml:space="preserve"> </w:t>
-      </w:r>
-      <w:proofErr w:type="gramStart"/>
-      <w:r>
-        <w:t>x:xff</w:t>
-      </w:r>
-      <w:proofErr w:type="gramEnd"/>
-      <w:r>
-        <w:t xml:space="preserve"> </w:t>
-      </w:r>
-      <w:proofErr w:type="gramStart"/>
-      <w:r>
-        <w:t>x:fullurl</w:t>
-      </w:r>
-      <w:proofErr w:type="gramEnd"/>
-      <w:r>
-        <w:t xml:space="preserve"> </w:t>
-      </w:r>
-      <w:proofErr w:type="gramStart"/>
-      <w:r>
-        <w:t>a:origin</w:t>
-      </w:r>
-      <w:proofErr w:type="gramEnd"/>
-      <w:r>
-        <w:t xml:space="preserve">:adityasavara.github.io </w:t>
-      </w:r>
-      <w:proofErr w:type="gramStart"/>
-      <w:r>
-        <w:t>x:passpreflight</w:t>
-      </w:r>
-      <w:proofErr w:type="gramEnd"/>
+        <w:t>=no -R0:127.0.0.1:5000 a.pinggy.io x:xff x:fullurl a:origin:adityasavara.github.io x:passpreflight</w:t>
+      </w:r>
     </w:p>
     <w:p>
       <w:r>
@@ -10718,15 +9668,7 @@
         <w:t>It is</w:t>
       </w:r>
       <w:r>
-        <w:t xml:space="preserve"> important for software to be easily usable, particularly if an </w:t>
-      </w:r>
-      <w:proofErr w:type="gramStart"/>
-      <w:r>
-        <w:t>experience</w:t>
-      </w:r>
-      <w:proofErr w:type="gramEnd"/>
-      <w:r>
-        <w:t xml:space="preserve"> economy is the goal. Accordingly, we included several considerations (but not exhaustive) to avoid the unpleasant experience of a user getting “stuck” when attempting to use JSONGrapher. </w:t>
+        <w:t xml:space="preserve"> important for software to be easily usable, particularly if an experience economy is the goal. Accordingly, we included several considerations (but not exhaustive) to avoid the unpleasant experience of a user getting “stuck” when attempting to use JSONGrapher. </w:t>
       </w:r>
     </w:p>
     <w:p/>
@@ -10739,15 +9681,7 @@
         </w:numPr>
       </w:pPr>
       <w:r>
-        <w:t xml:space="preserve">For any file added, the software checks that the file (or data after </w:t>
-      </w:r>
-      <w:proofErr w:type="gramStart"/>
-      <w:r>
-        <w:t>conversion)  is</w:t>
-      </w:r>
-      <w:proofErr w:type="gramEnd"/>
-      <w:r>
-        <w:t xml:space="preserve"> valid </w:t>
+        <w:t xml:space="preserve">For any file added, the software checks that the file (or data after conversion)  is valid </w:t>
       </w:r>
       <w:proofErr w:type="spellStart"/>
       <w:r>
@@ -10779,15 +9713,7 @@
         </w:numPr>
       </w:pPr>
       <w:r>
-        <w:t xml:space="preserve">If a data set is missing </w:t>
-      </w:r>
-      <w:proofErr w:type="gramStart"/>
-      <w:r>
-        <w:t>required</w:t>
-      </w:r>
-      <w:proofErr w:type="gramEnd"/>
-      <w:r>
-        <w:t xml:space="preserve"> fields (such as units) the software will notify the user</w:t>
+        <w:t>If a data set is missing required fields (such as units) the software will notify the user</w:t>
       </w:r>
     </w:p>
     <w:p>
@@ -10799,15 +9725,7 @@
         </w:numPr>
       </w:pPr>
       <w:r>
-        <w:t xml:space="preserve">We provide a way for users to download the most recent </w:t>
-      </w:r>
-      <w:proofErr w:type="gramStart"/>
-      <w:r>
-        <w:t>data</w:t>
-      </w:r>
-      <w:proofErr w:type="gramEnd"/>
-      <w:r>
-        <w:t xml:space="preserve"> as JSON</w:t>
+        <w:t>We provide a way for users to download the most recent data as JSON</w:t>
       </w:r>
       <w:r>
         <w:t xml:space="preserve"> or CSV</w:t>
@@ -10869,26 +9787,14 @@
         <w:t xml:space="preserve"> </w:t>
       </w:r>
       <w:r>
-        <w:t xml:space="preserve">The infrastructure is thus independent of </w:t>
-      </w:r>
-      <w:proofErr w:type="gramStart"/>
-      <w:r>
-        <w:t>operating</w:t>
-      </w:r>
-      <w:proofErr w:type="gramEnd"/>
-      <w:r>
-        <w:t xml:space="preserve"> system and does not require any familiarity with command lines, compilation, etc.</w:t>
-      </w:r>
-      <w:r>
-        <w:t xml:space="preserve"> In the present version, an internet connection is also required.  Although an internet connection is required in the current implementation, an advantage of the current implementation is that the software is open source and </w:t>
-      </w:r>
-      <w:proofErr w:type="gramStart"/>
-      <w:r>
-        <w:t>online-hosted</w:t>
-      </w:r>
-      <w:proofErr w:type="gramEnd"/>
-      <w:r>
-        <w:t xml:space="preserve"> such that any users can make improvements, and when these are accepted into the master branch they will be immediately reflected to all users. The JavaScript is presently intentionally written in such a way that the computing power is provided by the user’s computer (not by the server), though</w:t>
+        <w:t>The infrastructure is thus independent of operating system and does not require any familiarity with command lines, compilation, etc.</w:t>
+      </w:r>
+      <w:r>
+        <w:t xml:space="preserve"> In the present version, an internet connection is also </w:t>
+      </w:r>
+      <w:r>
+        <w:lastRenderedPageBreak/>
+        <w:t>required.  Although an internet connection is required in the current implementation, an advantage of the current implementation is that the software is open source and online-hosted such that any users can make improvements, and when these are accepted into the master branch they will be immediately reflected to all users. The JavaScript is presently intentionally written in such a way that the computing power is provided by the user’s computer (not by the server), though</w:t>
       </w:r>
       <w:r>
         <w:t xml:space="preserve"> </w:t>
@@ -10905,23 +9811,7 @@
       </w:r>
       <w:proofErr w:type="spellEnd"/>
       <w:r>
-        <w:t xml:space="preserve"> (plotly.com) as this enables versatile and </w:t>
-      </w:r>
-      <w:proofErr w:type="gramStart"/>
-      <w:r>
-        <w:t>interacting</w:t>
-      </w:r>
-      <w:proofErr w:type="gramEnd"/>
-      <w:r>
-        <w:t xml:space="preserve"> plotting of graphs with an </w:t>
-      </w:r>
-      <w:proofErr w:type="gramStart"/>
-      <w:r>
-        <w:t>open source</w:t>
-      </w:r>
-      <w:proofErr w:type="gramEnd"/>
-      <w:r>
-        <w:t xml:space="preserve"> framework. </w:t>
+        <w:t xml:space="preserve"> (plotly.com) as this enables versatile and interacting plotting of graphs with an open source framework. </w:t>
       </w:r>
     </w:p>
     <w:p/>
@@ -10970,17 +9860,9 @@
     <w:p/>
     <w:p>
       <w:r>
-        <w:t xml:space="preserve">YAML can store meta data, has a robust schema framework and is human readable, can in principle store hierarchical data, </w:t>
-      </w:r>
-      <w:proofErr w:type="gramStart"/>
-      <w:r>
-        <w:t>though</w:t>
-      </w:r>
-      <w:proofErr w:type="gramEnd"/>
-      <w:r>
-        <w:t xml:space="preserve"> is not commonly used to store data. </w:t>
-      </w:r>
-      <w:hyperlink r:id="rId41" w:history="1">
+        <w:t xml:space="preserve">YAML can store meta data, has a robust schema framework and is human readable, can in principle store hierarchical data, though is not commonly used to store data. </w:t>
+      </w:r>
+      <w:hyperlink r:id="rId44" w:history="1">
         <w:r>
           <w:rPr>
             <w:rStyle w:val="Hyperlink"/>
@@ -11022,7 +9904,7 @@
       <w:r>
         <w:t xml:space="preserve">  Technically, JSON data can be included within YAML files, but in practice the two are often treated as separate formats. </w:t>
       </w:r>
-      <w:hyperlink r:id="rId42" w:history="1">
+      <w:hyperlink r:id="rId45" w:history="1">
         <w:r>
           <w:rPr>
             <w:rStyle w:val="Hyperlink"/>
@@ -11040,15 +9922,7 @@
     <w:p/>
     <w:p>
       <w:r>
-        <w:t xml:space="preserve">CSV / TSV file formats can store meta data, but do not have a robust schema framework (though schema frameworks do exist), </w:t>
-      </w:r>
-      <w:proofErr w:type="gramStart"/>
-      <w:r>
-        <w:t>but  are</w:t>
-      </w:r>
-      <w:proofErr w:type="gramEnd"/>
-      <w:r>
-        <w:t xml:space="preserve"> not well suited to hierarchical data storage.</w:t>
+        <w:t>CSV / TSV file formats can store meta data, but do not have a robust schema framework (though schema frameworks do exist), but  are not well suited to hierarchical data storage.</w:t>
       </w:r>
     </w:p>
     <w:p/>
@@ -11066,26 +9940,10 @@
         <w:t xml:space="preserve"> </w:t>
       </w:r>
       <w:r>
-        <w:t xml:space="preserve"> That is, the CSV is internally converted to JavaScript arrays that are equal to a </w:t>
-      </w:r>
-      <w:proofErr w:type="gramStart"/>
-      <w:r>
-        <w:t>JSON, and</w:t>
-      </w:r>
-      <w:proofErr w:type="gramEnd"/>
-      <w:r>
-        <w:t xml:space="preserve"> then treated as a JSON. </w:t>
-      </w:r>
-      <w:r>
-        <w:t xml:space="preserve">However, because of the limitations of CSV files, not </w:t>
-      </w:r>
-      <w:proofErr w:type="gramStart"/>
-      <w:r>
-        <w:t>all of</w:t>
-      </w:r>
-      <w:proofErr w:type="gramEnd"/>
-      <w:r>
-        <w:t xml:space="preserve"> the fields </w:t>
+        <w:t xml:space="preserve"> That is, the CSV is internally converted to JavaScript arrays that are equal to a JSON, and then treated as a JSON. </w:t>
+      </w:r>
+      <w:r>
+        <w:t xml:space="preserve">However, because of the limitations of CSV files, not all of the fields </w:t>
       </w:r>
       <w:r>
         <w:t xml:space="preserve">are editable through </w:t>
@@ -11138,23 +9996,7 @@
     <w:p/>
     <w:p>
       <w:r>
-        <w:t xml:space="preserve">The Schema </w:t>
-      </w:r>
-      <w:proofErr w:type="gramStart"/>
-      <w:r>
-        <w:t>are</w:t>
-      </w:r>
-      <w:proofErr w:type="gramEnd"/>
-      <w:r>
-        <w:t xml:space="preserve"> also created in a hierarchical way, which we explain here.  The way hierarchical schema </w:t>
-      </w:r>
-      <w:proofErr w:type="gramStart"/>
-      <w:r>
-        <w:t>are</w:t>
-      </w:r>
-      <w:proofErr w:type="gramEnd"/>
-      <w:r>
-        <w:t xml:space="preserve"> treated in YAML and JSON are different. YAML allows flexible ‘importing’ of fields from ‘parent’ Schema. With JSON Schema, the concept of a ‘parent’ schema does not exist: the analogous feature is to use the $ref keyword in such a way that requires the record to conform to </w:t>
+        <w:t xml:space="preserve">The Schema are also created in a hierarchical way, which we explain here.  The way hierarchical schema are treated in YAML and JSON are different. YAML allows flexible ‘importing’ of fields from ‘parent’ Schema. With JSON Schema, the concept of a ‘parent’ schema does not exist: the analogous feature is to use the $ref keyword in such a way that requires the record to conform to </w:t>
       </w:r>
       <w:r>
         <w:rPr>
@@ -11163,21 +10005,8 @@
         </w:rPr>
         <w:t xml:space="preserve">both </w:t>
       </w:r>
-      <w:proofErr w:type="gramStart"/>
-      <w:r>
-        <w:t>schema</w:t>
-      </w:r>
-      <w:proofErr w:type="gramEnd"/>
-      <w:r>
-        <w:t xml:space="preserve"> completely. </w:t>
-      </w:r>
-      <w:proofErr w:type="gramStart"/>
-      <w:r>
-        <w:t>In order to</w:t>
-      </w:r>
-      <w:proofErr w:type="gramEnd"/>
-      <w:r>
-        <w:t xml:space="preserve"> circumvent the lack of parent schema in JSON Schema,</w:t>
+      <w:r>
+        <w:t>schema completely. In order to circumvent the lack of parent schema in JSON Schema,</w:t>
       </w:r>
       <w:r>
         <w:t xml:space="preserve"> and to maintain facile compatibility with the CSV method of creating records,</w:t>
@@ -11186,11 +10015,7 @@
         <w:t xml:space="preserve"> the current </w:t>
       </w:r>
       <w:r>
-        <w:t xml:space="preserve">solution is to make child schema include all fields from </w:t>
-      </w:r>
-      <w:r>
-        <w:lastRenderedPageBreak/>
-        <w:t>the parent schema and to give the child schema filenames that include the parent schema</w:t>
+        <w:t>solution is to make child schema include all fields from the parent schema and to give the child schema filenames that include the parent schema</w:t>
       </w:r>
       <w:r>
         <w:t xml:space="preserve"> after a double-underscore separator</w:t>
@@ -11207,14 +10032,9 @@
       </w:r>
       <w:proofErr w:type="spellEnd"/>
       <w:r>
-        <w:t xml:space="preserve"> and DRIFTS__</w:t>
-      </w:r>
-      <w:proofErr w:type="gramStart"/>
-      <w:r>
-        <w:t>IR__</w:t>
-      </w:r>
-      <w:proofErr w:type="spellStart"/>
-      <w:proofErr w:type="gramEnd"/>
+        <w:t xml:space="preserve"> and DRIFTS__IR__</w:t>
+      </w:r>
+      <w:proofErr w:type="spellStart"/>
       <w:r>
         <w:t>vibrational_spectrum</w:t>
       </w:r>
@@ -11228,15 +10048,7 @@
       </w:r>
       <w:proofErr w:type="spellEnd"/>
       <w:r>
-        <w:t xml:space="preserve"> </w:t>
-      </w:r>
-      <w:proofErr w:type="gramStart"/>
-      <w:r>
-        <w:t>and also</w:t>
-      </w:r>
-      <w:proofErr w:type="gramEnd"/>
-      <w:r>
-        <w:t xml:space="preserve"> a subset of </w:t>
+        <w:t xml:space="preserve"> and also a subset of </w:t>
       </w:r>
       <w:proofErr w:type="spellStart"/>
       <w:r>
@@ -11347,13 +10159,8 @@
       <w:pPr>
         <w:pStyle w:val="NormalWeb"/>
       </w:pPr>
-      <w:proofErr w:type="gramStart"/>
-      <w:r>
-        <w:t>THE UNLICENSE</w:t>
-      </w:r>
-      <w:proofErr w:type="gramEnd"/>
-      <w:r>
-        <w:t xml:space="preserve"> This is free and unencumbered software released into the public domain.</w:t>
+      <w:r>
+        <w:t>THE UNLICENSE This is free and unencumbered software released into the public domain.</w:t>
       </w:r>
     </w:p>
     <w:p>
@@ -11369,15 +10176,7 @@
         <w:pStyle w:val="NormalWeb"/>
       </w:pPr>
       <w:r>
-        <w:t xml:space="preserve">In jurisdictions that recognize copyright laws, the author or authors of this software dedicate </w:t>
-      </w:r>
-      <w:proofErr w:type="gramStart"/>
-      <w:r>
-        <w:t>any and all</w:t>
-      </w:r>
-      <w:proofErr w:type="gramEnd"/>
-      <w:r>
-        <w:t xml:space="preserve"> copyright interest in the software to the public domain. We make this dedication for the benefit of the public at large and to the detriment of our heirs and successors. We intend this dedication to be an overt act of relinquishment in perpetuity of all present and future rights to this software under copyright law.</w:t>
+        <w:t>In jurisdictions that recognize copyright laws, the author or authors of this software dedicate any and all copyright interest in the software to the public domain. We make this dedication for the benefit of the public at large and to the detriment of our heirs and successors. We intend this dedication to be an overt act of relinquishment in perpetuity of all present and future rights to this software under copyright law.</w:t>
       </w:r>
     </w:p>
     <w:p>
@@ -11385,23 +10184,11 @@
         <w:pStyle w:val="NormalWeb"/>
       </w:pPr>
       <w:r>
-        <w:t xml:space="preserve">THE SOFTWARE IS PROVIDED "AS IS", WITHOUT WARRANTY OF ANY KIND, EXPRESS OR IMPLIED, INCLUDING BUT NOT LIMITED TO THE WARRANTIES OF MERCHANTABILITY, FITNESS FOR A PARTICULAR PURPOSE AND NONINFRINGEMENT. IN NO EVENT SHALL THE AUTHORS BE LIABLE FOR ANY CLAIM, DAMAGES OR OTHER LIABILITY, WHETHER IN AN ACTION OF CONTRACT, TORT OR OTHERWISE, ARISING FROM, OUT OF OR IN CONNECTION WITH </w:t>
-      </w:r>
-      <w:proofErr w:type="gramStart"/>
-      <w:r>
-        <w:t>THE SOFTWARE</w:t>
-      </w:r>
-      <w:proofErr w:type="gramEnd"/>
-      <w:r>
-        <w:t xml:space="preserve"> OR </w:t>
-      </w:r>
-      <w:proofErr w:type="gramStart"/>
-      <w:r>
-        <w:t>THE USE</w:t>
-      </w:r>
-      <w:proofErr w:type="gramEnd"/>
-      <w:r>
-        <w:t xml:space="preserve"> OR OTHER DEALINGS IN THE SOFTWARE.</w:t>
+        <w:t xml:space="preserve">THE SOFTWARE IS PROVIDED "AS IS", WITHOUT WARRANTY OF ANY KIND, EXPRESS OR IMPLIED, INCLUDING BUT NOT LIMITED TO THE WARRANTIES OF MERCHANTABILITY, FITNESS FOR A PARTICULAR PURPOSE AND </w:t>
+      </w:r>
+      <w:r>
+        <w:lastRenderedPageBreak/>
+        <w:t>NONINFRINGEMENT. IN NO EVENT SHALL THE AUTHORS BE LIABLE FOR ANY CLAIM, DAMAGES OR OTHER LIABILITY, WHETHER IN AN ACTION OF CONTRACT, TORT OR OTHERWISE, ARISING FROM, OUT OF OR IN CONNECTION WITH THE SOFTWARE OR THE USE OR OTHER DEALINGS IN THE SOFTWARE.</w:t>
       </w:r>
     </w:p>
     <w:p>
@@ -11411,7 +10198,7 @@
       <w:r>
         <w:t xml:space="preserve">For more information, please refer to </w:t>
       </w:r>
-      <w:hyperlink r:id="rId43" w:history="1">
+      <w:hyperlink r:id="rId46" w:history="1">
         <w:r>
           <w:rPr>
             <w:rStyle w:val="Hyperlink"/>
@@ -11483,8 +10270,8 @@
     </w:p>
     <w:p/>
     <w:sectPr>
-      <w:headerReference w:type="default" r:id="rId44"/>
-      <w:footerReference w:type="default" r:id="rId45"/>
+      <w:headerReference w:type="default" r:id="rId47"/>
+      <w:footerReference w:type="default" r:id="rId48"/>
       <w:pgSz w:w="12240" w:h="15840"/>
       <w:pgMar w:top="1440" w:right="1440" w:bottom="1440" w:left="1440" w:header="720" w:footer="720" w:gutter="0"/>
       <w:cols w:space="720"/>

</xml_diff>

<commit_message>
Added OH example to manual
</commit_message>
<xml_diff>
--- a/Manual.docx
+++ b/Manual.docx
@@ -2570,9 +2570,18 @@
         <w:t>Usage</w:t>
       </w:r>
       <w:r>
-        <w:t>: Easy Plotting an Example File:</w:t>
+        <w:t xml:space="preserve">: </w:t>
+      </w:r>
+      <w:r>
+        <w:t>Drag in</w:t>
+      </w:r>
+      <w:r>
+        <w:t xml:space="preserve"> an Example File</w:t>
       </w:r>
       <w:bookmarkEnd w:id="2"/>
+      <w:r>
+        <w:t>.</w:t>
+      </w:r>
     </w:p>
     <w:p>
       <w:pPr>
@@ -2695,7 +2704,10 @@
       </w:pPr>
       <w:bookmarkStart w:id="3" w:name="_Toc196954719"/>
       <w:r>
-        <w:t xml:space="preserve">Second Usage: Try Easy Plotting </w:t>
+        <w:t xml:space="preserve">Second Usage: </w:t>
+      </w:r>
+      <w:r>
+        <w:t xml:space="preserve">Drag in </w:t>
       </w:r>
       <w:r>
         <w:t xml:space="preserve">Multiple </w:t>
@@ -2707,9 +2719,15 @@
         <w:t xml:space="preserve"> F</w:t>
       </w:r>
       <w:r>
-        <w:t>iles:</w:t>
+        <w:t>iles</w:t>
+      </w:r>
+      <w:r>
+        <w:t>, one at a time</w:t>
       </w:r>
       <w:bookmarkEnd w:id="3"/>
+      <w:r>
+        <w:t>.</w:t>
+      </w:r>
     </w:p>
     <w:p>
       <w:pPr>
@@ -2957,49 +2975,34 @@
       </w:pPr>
       <w:bookmarkStart w:id="4" w:name="_Toc196954720"/>
       <w:r>
-        <w:t xml:space="preserve">Third Usage: Try Easy Plotting </w:t>
-      </w:r>
-      <w:r>
-        <w:t xml:space="preserve">Using </w:t>
-      </w:r>
-      <w:r>
-        <w:t>Multiple Example</w:t>
-      </w:r>
-      <w:r>
-        <w:t xml:space="preserve"> Files:</w:t>
+        <w:t xml:space="preserve">Third Usage: </w:t>
+      </w:r>
+      <w:r>
+        <w:t xml:space="preserve">Drag in a fancy </w:t>
       </w:r>
       <w:bookmarkEnd w:id="4"/>
-    </w:p>
-    <w:p>
-      <w:pPr>
-        <w:rPr>
-          <w:bCs/>
-        </w:rPr>
-      </w:pPr>
-    </w:p>
-    <w:p>
-      <w:pPr>
-        <w:rPr>
-          <w:bCs/>
-        </w:rPr>
-      </w:pPr>
-      <w:r>
-        <w:rPr>
-          <w:bCs/>
-        </w:rPr>
-        <w:t>For yet another example</w:t>
-      </w:r>
-      <w:r>
-        <w:rPr>
-          <w:bCs/>
-        </w:rPr>
-        <w:t>,</w:t>
-      </w:r>
-      <w:r>
-        <w:rPr>
-          <w:bCs/>
-        </w:rPr>
-        <w:t xml:space="preserve"> try clearing the data and uploading</w:t>
+      <w:r>
+        <w:t>example file.</w:t>
+      </w:r>
+    </w:p>
+    <w:p>
+      <w:pPr>
+        <w:rPr>
+          <w:bCs/>
+        </w:rPr>
+      </w:pPr>
+    </w:p>
+    <w:p>
+      <w:pPr>
+        <w:rPr>
+          <w:bCs/>
+        </w:rPr>
+      </w:pPr>
+      <w:r>
+        <w:rPr>
+          <w:bCs/>
+        </w:rPr>
+        <w:t>For a fancy example file, try dragging in</w:t>
       </w:r>
       <w:r>
         <w:rPr>
@@ -3026,23 +3029,31 @@
         <w:rPr>
           <w:rStyle w:val="Emphasis"/>
         </w:rPr>
-        <w:t>La_Perovskites_Combined.json</w:t>
-      </w:r>
-      <w:proofErr w:type="spellEnd"/>
-      <w:r>
+        <w:t>O_OH_Scaling.json</w:t>
+      </w:r>
+      <w:proofErr w:type="spellEnd"/>
+    </w:p>
+    <w:p>
+      <w:pPr>
         <w:rPr>
           <w:rStyle w:val="Emphasis"/>
-        </w:rPr>
-        <w:t>+</w:t>
-      </w:r>
-    </w:p>
-    <w:p>
-      <w:pPr>
-        <w:ind w:firstLine="720"/>
+          <w:color w:val="auto"/>
+        </w:rPr>
+      </w:pPr>
+      <w:r>
         <w:rPr>
           <w:rStyle w:val="Emphasis"/>
-        </w:rPr>
-      </w:pPr>
+          <w:color w:val="auto"/>
+        </w:rPr>
+        <w:t>Then</w:t>
+      </w:r>
+      <w:r>
+        <w:rPr>
+          <w:rStyle w:val="Emphasis"/>
+          <w:color w:val="auto"/>
+        </w:rPr>
+        <w:t xml:space="preserve"> try moving your mouse over individual data points.</w:t>
+      </w:r>
     </w:p>
     <w:p>
       <w:pPr>
@@ -3658,11 +3669,11 @@
       </w:r>
     </w:p>
     <w:p/>
+    <w:bookmarkStart w:id="6" w:name="_Toc196954722"/>
     <w:p>
       <w:pPr>
         <w:pStyle w:val="Heading1"/>
       </w:pPr>
-      <w:bookmarkStart w:id="6" w:name="_Toc196954722"/>
       <w:r>
         <w:rPr>
           <w:noProof/>
@@ -3872,23 +3883,13 @@
                                 </w:rPr>
                                 <w:t>Defines the data type (like experiment type</w:t>
                               </w:r>
-                              <w:proofErr w:type="gramStart"/>
                               <w:r>
                                 <w:rPr>
                                   <w:color w:val="FFFFFF" w:themeColor="background1"/>
                                   <w:sz w:val="24"/>
                                   <w:szCs w:val="24"/>
                                 </w:rPr>
-                                <w:t>), and</w:t>
-                              </w:r>
-                              <w:proofErr w:type="gramEnd"/>
-                              <w:r>
-                                <w:rPr>
-                                  <w:color w:val="FFFFFF" w:themeColor="background1"/>
-                                  <w:sz w:val="24"/>
-                                  <w:szCs w:val="24"/>
-                                </w:rPr>
-                                <w:t xml:space="preserve"> determines which data files can be compared. Alphanumeric and single underscores are allowed. Avoid use of double underscore “__” unless following the “Hierarchical Classification” section of manual.</w:t>
+                                <w:t>), and determines which data files can be compared. Alphanumeric and single underscores are allowed. Avoid use of double underscore “__” unless following the “Hierarchical Classification” section of manual.</w:t>
                               </w:r>
                             </w:p>
                             <w:p>
@@ -4036,41 +4037,13 @@
                                   <w:szCs w:val="24"/>
                                 </w:rPr>
                               </w:pPr>
-                              <w:proofErr w:type="spellStart"/>
                               <w:r>
                                 <w:rPr>
                                   <w:color w:val="FFFFFF" w:themeColor="background1"/>
                                   <w:sz w:val="24"/>
                                   <w:szCs w:val="24"/>
                                 </w:rPr>
-                                <w:t>x_label</w:t>
-                              </w:r>
-                              <w:proofErr w:type="spellEnd"/>
-                              <w:r>
-                                <w:rPr>
-                                  <w:color w:val="FFFFFF" w:themeColor="background1"/>
-                                  <w:sz w:val="24"/>
-                                  <w:szCs w:val="24"/>
-                                </w:rPr>
-                                <w:t xml:space="preserve"> and </w:t>
-                              </w:r>
-                              <w:proofErr w:type="spellStart"/>
-                              <w:r>
-                                <w:rPr>
-                                  <w:color w:val="FFFFFF" w:themeColor="background1"/>
-                                  <w:sz w:val="24"/>
-                                  <w:szCs w:val="24"/>
-                                </w:rPr>
-                                <w:t>y_label</w:t>
-                              </w:r>
-                              <w:proofErr w:type="spellEnd"/>
-                              <w:r>
-                                <w:rPr>
-                                  <w:color w:val="FFFFFF" w:themeColor="background1"/>
-                                  <w:sz w:val="24"/>
-                                  <w:szCs w:val="24"/>
-                                </w:rPr>
-                                <w:t xml:space="preserve"> </w:t>
+                                <w:t xml:space="preserve">x_label and y_label </w:t>
                               </w:r>
                               <w:r>
                                 <w:rPr>
@@ -4335,23 +4308,13 @@
                                 </w:rPr>
                                 <w:t xml:space="preserve">Customize these column headings for readability. </w:t>
                               </w:r>
-                              <w:proofErr w:type="spellStart"/>
                               <w:r>
                                 <w:rPr>
                                   <w:color w:val="FFFFFF" w:themeColor="background1"/>
                                   <w:sz w:val="24"/>
                                   <w:szCs w:val="24"/>
                                 </w:rPr>
-                                <w:t>JSONGrapher</w:t>
-                              </w:r>
-                              <w:proofErr w:type="spellEnd"/>
-                              <w:r>
-                                <w:rPr>
-                                  <w:color w:val="FFFFFF" w:themeColor="background1"/>
-                                  <w:sz w:val="24"/>
-                                  <w:szCs w:val="24"/>
-                                </w:rPr>
-                                <w:t xml:space="preserve"> will ignore the text in this row.</w:t>
+                                <w:t>JSONGrapher will ignore the text in this row.</w:t>
                               </w:r>
                             </w:p>
                           </w:txbxContent>
@@ -6863,10 +6826,7 @@
               <w:t xml:space="preserve">t is used to assess which records can be compared and which (if any) schema to compare to. </w:t>
             </w:r>
             <w:r>
-              <w:t>Alphanumeric characters and underscores are allowed.</w:t>
-            </w:r>
-            <w:r>
-              <w:t xml:space="preserve"> </w:t>
+              <w:t xml:space="preserve">Alphanumeric characters and underscores are allowed. </w:t>
             </w:r>
             <w:r>
               <w:t xml:space="preserve">Use of single underscores between words is recommended. This ends up being the datatype field of the full </w:t>
@@ -15314,6 +15274,7 @@
   <w:style w:type="character" w:default="1" w:styleId="DefaultParagraphFont">
     <w:name w:val="Default Paragraph Font"/>
     <w:uiPriority w:val="1"/>
+    <w:semiHidden/>
     <w:unhideWhenUsed/>
   </w:style>
   <w:style w:type="table" w:default="1" w:styleId="TableNormal">
@@ -16085,87 +16046,10 @@
 </file>
 
 <file path=customXml/item1.xml><?xml version="1.0" encoding="utf-8"?>
-<p:properties xmlns:p="http://schemas.microsoft.com/office/2006/metadata/properties" xmlns:xsi="http://www.w3.org/2001/XMLSchema-instance" xmlns:pc="http://schemas.microsoft.com/office/infopath/2007/PartnerControls">
-  <documentManagement>
-    <CorpSiteZipContact xmlns="8bbd4995-53b7-43e2-b62f-10947586ac31" xsi:nil="true"/>
-    <CorpSiteProjectLeader xmlns="8bbd4995-53b7-43e2-b62f-10947586ac31">
-      <UserInfo>
-        <DisplayName/>
-        <AccountId xsi:nil="true"/>
-        <AccountType/>
-      </UserInfo>
-    </CorpSiteProjectLeader>
-    <CorpSiteSubTitle xmlns="8bbd4995-53b7-43e2-b62f-10947586ac31" xsi:nil="true"/>
-    <CorpSiteTags xmlns="8bbd4995-53b7-43e2-b62f-10947586ac31" xsi:nil="true"/>
-    <CorpSiteISBN xmlns="8bbd4995-53b7-43e2-b62f-10947586ac31" xsi:nil="true"/>
-    <CorpWorkflowFeedback xmlns="8bbd4995-53b7-43e2-b62f-10947586ac31" xsi:nil="true"/>
-    <CorpSiteAccess xmlns="8bbd4995-53b7-43e2-b62f-10947586ac31">Kun navngitte medlemmer</CorpSiteAccess>
-    <CorpSiteRecipientPerson xmlns="8bbd4995-53b7-43e2-b62f-10947586ac31" xsi:nil="true"/>
-    <lcf76f155ced4ddcb4097134ff3c332f xmlns="1edf0c46-a6f9-4131-a921-71012b14023b">
-      <Terms xmlns="http://schemas.microsoft.com/office/infopath/2007/PartnerControls"/>
-    </lcf76f155ced4ddcb4097134ff3c332f>
-    <CorpSiteProjectNumber xmlns="8bbd4995-53b7-43e2-b62f-10947586ac31" xsi:nil="true"/>
-    <CorpSiteProjectName xmlns="8bbd4995-53b7-43e2-b62f-10947586ac31" xsi:nil="true"/>
-    <CorpDocInstitute xmlns="8bbd4995-53b7-43e2-b62f-10947586ac31" xsi:nil="true"/>
-    <CorpSiteInstitutePhone xmlns="8bbd4995-53b7-43e2-b62f-10947586ac31" xsi:nil="true"/>
-    <TaxCatchAll xmlns="04038120-c57d-4ff0-a062-b50bf46d05c8" xsi:nil="true"/>
-    <CorpWorkflowStatus xmlns="8bbd4995-53b7-43e2-b62f-10947586ac31" xsi:nil="true"/>
-    <CorpSiteProjectOwner xmlns="8bbd4995-53b7-43e2-b62f-10947586ac31">
-      <UserInfo>
-        <DisplayName/>
-        <AccountId xsi:nil="true"/>
-        <AccountType/>
-      </UserInfo>
-    </CorpSiteProjectOwner>
-    <CorpDocPageClassificationNbNo xmlns="8bbd4995-53b7-43e2-b62f-10947586ac31">Åpen</CorpDocPageClassificationNbNo>
-    <CorpDocClassificationEnUs xmlns="8bbd4995-53b7-43e2-b62f-10947586ac31">Unrestricted</CorpDocClassificationEnUs>
-    <CorpDocClassificationNbNo xmlns="8bbd4995-53b7-43e2-b62f-10947586ac31">Åpen</CorpDocClassificationNbNo>
-    <CorpSiteClassification xmlns="8bbd4995-53b7-43e2-b62f-10947586ac31">Åpen</CorpSiteClassification>
-    <CorpSiteInstituteEmail xmlns="8bbd4995-53b7-43e2-b62f-10947586ac31" xsi:nil="true"/>
-    <CorpSiteCoAuthors xmlns="8bbd4995-53b7-43e2-b62f-10947586ac31" xsi:nil="true"/>
-    <CorpSiteDocumentAuthor xmlns="8bbd4995-53b7-43e2-b62f-10947586ac31">
-      <UserInfo>
-        <DisplayName/>
-        <AccountId xsi:nil="true"/>
-        <AccountType/>
-      </UserInfo>
-    </CorpSiteDocumentAuthor>
-    <CorpSiteInstituteEnUs xmlns="8bbd4995-53b7-43e2-b62f-10947586ac31" xsi:nil="true"/>
-    <CorpSiteRecipientCompany xmlns="8bbd4995-53b7-43e2-b62f-10947586ac31" xsi:nil="true"/>
-    <CorpSiteDocLanguage xmlns="8bbd4995-53b7-43e2-b62f-10947586ac31" xsi:nil="true"/>
-    <CorpDocVersion xmlns="8bbd4995-53b7-43e2-b62f-10947586ac31" xsi:nil="true"/>
-    <CorpWorkflowApproval xmlns="8bbd4995-53b7-43e2-b62f-10947586ac31" xsi:nil="true"/>
-    <ArchiveStatus xmlns="8bbd4995-53b7-43e2-b62f-10947586ac31" xsi:nil="true"/>
-    <CorpSiteProjectQA xmlns="8bbd4995-53b7-43e2-b62f-10947586ac31">
-      <UserInfo>
-        <DisplayName/>
-        <AccountId xsi:nil="true"/>
-        <AccountType/>
-      </UserInfo>
-    </CorpSiteProjectQA>
-    <CorpSiteZipAddress xmlns="8bbd4995-53b7-43e2-b62f-10947586ac31" xsi:nil="true"/>
-    <CorpSiteVATNumber xmlns="8bbd4995-53b7-43e2-b62f-10947586ac31" xsi:nil="true"/>
-    <CorpSiteReportNumber xmlns="8bbd4995-53b7-43e2-b62f-10947586ac31" xsi:nil="true"/>
-    <CorpSiteOurRef xmlns="8bbd4995-53b7-43e2-b62f-10947586ac31" xsi:nil="true"/>
-    <CorpDocPageClassificationEnUs xmlns="8bbd4995-53b7-43e2-b62f-10947586ac31">Unrestricted</CorpDocPageClassificationEnUs>
-  </documentManagement>
-</p:properties>
+<b:Sources xmlns:b="http://schemas.openxmlformats.org/officeDocument/2006/bibliography" xmlns="http://schemas.openxmlformats.org/officeDocument/2006/bibliography" SelectedStyle="\IEEE2006OfficeOnline.xsl" StyleName="IEEE" Version="2006"/>
 </file>
 
 <file path=customXml/item2.xml><?xml version="1.0" encoding="utf-8"?>
-<b:Sources xmlns:b="http://schemas.openxmlformats.org/officeDocument/2006/bibliography" xmlns="http://schemas.openxmlformats.org/officeDocument/2006/bibliography" SelectedStyle="\IEEE2006OfficeOnline.xsl" StyleName="IEEE" Version="2006"/>
-</file>
-
-<file path=customXml/item3.xml><?xml version="1.0" encoding="utf-8"?>
-<?mso-contentType ?>
-<FormTemplates xmlns="http://schemas.microsoft.com/sharepoint/v3/contenttype/forms">
-  <Display>DocumentLibraryForm</Display>
-  <Edit>DocumentLibraryForm</Edit>
-  <New>DocumentLibraryForm</New>
-</FormTemplates>
-</file>
-
-<file path=customXml/item4.xml><?xml version="1.0" encoding="utf-8"?>
 <ct:contentTypeSchema xmlns:ct="http://schemas.microsoft.com/office/2006/metadata/contentType" xmlns:ma="http://schemas.microsoft.com/office/2006/metadata/properties/metaAttributes" ct:_="" ma:_="" ma:contentTypeName="Generic document" ma:contentTypeID="0x01010031B82B69D2361148B4D8F7EC156802130800CAE2E7C7A796F14CBBC9C0541D94BE58" ma:contentTypeVersion="51" ma:contentTypeDescription="Opprett et nytt dokument." ma:contentTypeScope="" ma:versionID="8b3c5a539aa4afaaa63772c6d364b1b1">
   <xsd:schema xmlns:xsd="http://www.w3.org/2001/XMLSchema" xmlns:xs="http://www.w3.org/2001/XMLSchema" xmlns:p="http://schemas.microsoft.com/office/2006/metadata/properties" xmlns:ns2="8bbd4995-53b7-43e2-b62f-10947586ac31" xmlns:ns3="1edf0c46-a6f9-4131-a921-71012b14023b" xmlns:ns4="04038120-c57d-4ff0-a062-b50bf46d05c8" targetNamespace="http://schemas.microsoft.com/office/2006/metadata/properties" ma:root="true" ma:fieldsID="c193e6118606f9b063c6cf0fa384e0d6" ns2:_="" ns3:_="" ns4:_="">
     <xsd:import namespace="8bbd4995-53b7-43e2-b62f-10947586ac31"/>
@@ -16742,19 +16626,84 @@
 </ct:contentTypeSchema>
 </file>
 
-<file path=customXml/itemProps1.xml><?xml version="1.0" encoding="utf-8"?>
-<ds:datastoreItem xmlns:ds="http://schemas.openxmlformats.org/officeDocument/2006/customXml" ds:itemID="{2C695227-8099-4749-B3A2-D72C90C4AB15}">
-  <ds:schemaRefs>
-    <ds:schemaRef ds:uri="http://schemas.microsoft.com/office/2006/metadata/properties"/>
-    <ds:schemaRef ds:uri="http://schemas.microsoft.com/office/infopath/2007/PartnerControls"/>
-    <ds:schemaRef ds:uri="8bbd4995-53b7-43e2-b62f-10947586ac31"/>
-    <ds:schemaRef ds:uri="1edf0c46-a6f9-4131-a921-71012b14023b"/>
-    <ds:schemaRef ds:uri="04038120-c57d-4ff0-a062-b50bf46d05c8"/>
-  </ds:schemaRefs>
-</ds:datastoreItem>
+<file path=customXml/item3.xml><?xml version="1.0" encoding="utf-8"?>
+<?mso-contentType ?>
+<FormTemplates xmlns="http://schemas.microsoft.com/sharepoint/v3/contenttype/forms">
+  <Display>DocumentLibraryForm</Display>
+  <Edit>DocumentLibraryForm</Edit>
+  <New>DocumentLibraryForm</New>
+</FormTemplates>
 </file>
 
-<file path=customXml/itemProps2.xml><?xml version="1.0" encoding="utf-8"?>
+<file path=customXml/item4.xml><?xml version="1.0" encoding="utf-8"?>
+<p:properties xmlns:p="http://schemas.microsoft.com/office/2006/metadata/properties" xmlns:xsi="http://www.w3.org/2001/XMLSchema-instance" xmlns:pc="http://schemas.microsoft.com/office/infopath/2007/PartnerControls">
+  <documentManagement>
+    <CorpSiteZipContact xmlns="8bbd4995-53b7-43e2-b62f-10947586ac31" xsi:nil="true"/>
+    <CorpSiteProjectLeader xmlns="8bbd4995-53b7-43e2-b62f-10947586ac31">
+      <UserInfo>
+        <DisplayName/>
+        <AccountId xsi:nil="true"/>
+        <AccountType/>
+      </UserInfo>
+    </CorpSiteProjectLeader>
+    <CorpSiteSubTitle xmlns="8bbd4995-53b7-43e2-b62f-10947586ac31" xsi:nil="true"/>
+    <CorpSiteTags xmlns="8bbd4995-53b7-43e2-b62f-10947586ac31" xsi:nil="true"/>
+    <CorpSiteISBN xmlns="8bbd4995-53b7-43e2-b62f-10947586ac31" xsi:nil="true"/>
+    <CorpWorkflowFeedback xmlns="8bbd4995-53b7-43e2-b62f-10947586ac31" xsi:nil="true"/>
+    <CorpSiteAccess xmlns="8bbd4995-53b7-43e2-b62f-10947586ac31">Kun navngitte medlemmer</CorpSiteAccess>
+    <CorpSiteRecipientPerson xmlns="8bbd4995-53b7-43e2-b62f-10947586ac31" xsi:nil="true"/>
+    <lcf76f155ced4ddcb4097134ff3c332f xmlns="1edf0c46-a6f9-4131-a921-71012b14023b">
+      <Terms xmlns="http://schemas.microsoft.com/office/infopath/2007/PartnerControls"/>
+    </lcf76f155ced4ddcb4097134ff3c332f>
+    <CorpSiteProjectNumber xmlns="8bbd4995-53b7-43e2-b62f-10947586ac31" xsi:nil="true"/>
+    <CorpSiteProjectName xmlns="8bbd4995-53b7-43e2-b62f-10947586ac31" xsi:nil="true"/>
+    <CorpDocInstitute xmlns="8bbd4995-53b7-43e2-b62f-10947586ac31" xsi:nil="true"/>
+    <CorpSiteInstitutePhone xmlns="8bbd4995-53b7-43e2-b62f-10947586ac31" xsi:nil="true"/>
+    <TaxCatchAll xmlns="04038120-c57d-4ff0-a062-b50bf46d05c8" xsi:nil="true"/>
+    <CorpWorkflowStatus xmlns="8bbd4995-53b7-43e2-b62f-10947586ac31" xsi:nil="true"/>
+    <CorpSiteProjectOwner xmlns="8bbd4995-53b7-43e2-b62f-10947586ac31">
+      <UserInfo>
+        <DisplayName/>
+        <AccountId xsi:nil="true"/>
+        <AccountType/>
+      </UserInfo>
+    </CorpSiteProjectOwner>
+    <CorpDocPageClassificationNbNo xmlns="8bbd4995-53b7-43e2-b62f-10947586ac31">Åpen</CorpDocPageClassificationNbNo>
+    <CorpDocClassificationEnUs xmlns="8bbd4995-53b7-43e2-b62f-10947586ac31">Unrestricted</CorpDocClassificationEnUs>
+    <CorpDocClassificationNbNo xmlns="8bbd4995-53b7-43e2-b62f-10947586ac31">Åpen</CorpDocClassificationNbNo>
+    <CorpSiteClassification xmlns="8bbd4995-53b7-43e2-b62f-10947586ac31">Åpen</CorpSiteClassification>
+    <CorpSiteInstituteEmail xmlns="8bbd4995-53b7-43e2-b62f-10947586ac31" xsi:nil="true"/>
+    <CorpSiteCoAuthors xmlns="8bbd4995-53b7-43e2-b62f-10947586ac31" xsi:nil="true"/>
+    <CorpSiteDocumentAuthor xmlns="8bbd4995-53b7-43e2-b62f-10947586ac31">
+      <UserInfo>
+        <DisplayName/>
+        <AccountId xsi:nil="true"/>
+        <AccountType/>
+      </UserInfo>
+    </CorpSiteDocumentAuthor>
+    <CorpSiteInstituteEnUs xmlns="8bbd4995-53b7-43e2-b62f-10947586ac31" xsi:nil="true"/>
+    <CorpSiteRecipientCompany xmlns="8bbd4995-53b7-43e2-b62f-10947586ac31" xsi:nil="true"/>
+    <CorpSiteDocLanguage xmlns="8bbd4995-53b7-43e2-b62f-10947586ac31" xsi:nil="true"/>
+    <CorpDocVersion xmlns="8bbd4995-53b7-43e2-b62f-10947586ac31" xsi:nil="true"/>
+    <CorpWorkflowApproval xmlns="8bbd4995-53b7-43e2-b62f-10947586ac31" xsi:nil="true"/>
+    <ArchiveStatus xmlns="8bbd4995-53b7-43e2-b62f-10947586ac31" xsi:nil="true"/>
+    <CorpSiteProjectQA xmlns="8bbd4995-53b7-43e2-b62f-10947586ac31">
+      <UserInfo>
+        <DisplayName/>
+        <AccountId xsi:nil="true"/>
+        <AccountType/>
+      </UserInfo>
+    </CorpSiteProjectQA>
+    <CorpSiteZipAddress xmlns="8bbd4995-53b7-43e2-b62f-10947586ac31" xsi:nil="true"/>
+    <CorpSiteVATNumber xmlns="8bbd4995-53b7-43e2-b62f-10947586ac31" xsi:nil="true"/>
+    <CorpSiteReportNumber xmlns="8bbd4995-53b7-43e2-b62f-10947586ac31" xsi:nil="true"/>
+    <CorpSiteOurRef xmlns="8bbd4995-53b7-43e2-b62f-10947586ac31" xsi:nil="true"/>
+    <CorpDocPageClassificationEnUs xmlns="8bbd4995-53b7-43e2-b62f-10947586ac31">Unrestricted</CorpDocPageClassificationEnUs>
+  </documentManagement>
+</p:properties>
+</file>
+
+<file path=customXml/itemProps1.xml><?xml version="1.0" encoding="utf-8"?>
 <ds:datastoreItem xmlns:ds="http://schemas.openxmlformats.org/officeDocument/2006/customXml" ds:itemID="{76775AEE-B1C0-4D64-99B7-71CD84BC29FD}">
   <ds:schemaRefs>
     <ds:schemaRef ds:uri="http://schemas.openxmlformats.org/officeDocument/2006/bibliography"/>
@@ -16762,15 +16711,7 @@
 </ds:datastoreItem>
 </file>
 
-<file path=customXml/itemProps3.xml><?xml version="1.0" encoding="utf-8"?>
-<ds:datastoreItem xmlns:ds="http://schemas.openxmlformats.org/officeDocument/2006/customXml" ds:itemID="{389295A6-0264-4AAC-A0D1-EEA3FD6256B2}">
-  <ds:schemaRefs>
-    <ds:schemaRef ds:uri="http://schemas.microsoft.com/sharepoint/v3/contenttype/forms"/>
-  </ds:schemaRefs>
-</ds:datastoreItem>
-</file>
-
-<file path=customXml/itemProps4.xml><?xml version="1.0" encoding="utf-8"?>
+<file path=customXml/itemProps2.xml><?xml version="1.0" encoding="utf-8"?>
 <ds:datastoreItem xmlns:ds="http://schemas.openxmlformats.org/officeDocument/2006/customXml" ds:itemID="{B820431B-9BD9-414F-B19A-6A736A59658F}">
   <ds:schemaRefs>
     <ds:schemaRef ds:uri="http://schemas.microsoft.com/office/2006/metadata/contentType"/>
@@ -16788,4 +16729,24 @@
     <ds:schemaRef ds:uri="http://schemas.microsoft.com/internal/obd"/>
   </ds:schemaRefs>
 </ds:datastoreItem>
+</file>
+
+<file path=customXml/itemProps3.xml><?xml version="1.0" encoding="utf-8"?>
+<ds:datastoreItem xmlns:ds="http://schemas.openxmlformats.org/officeDocument/2006/customXml" ds:itemID="{389295A6-0264-4AAC-A0D1-EEA3FD6256B2}">
+  <ds:schemaRefs>
+    <ds:schemaRef ds:uri="http://schemas.microsoft.com/sharepoint/v3/contenttype/forms"/>
+  </ds:schemaRefs>
+</ds:datastoreItem>
+</file>
+
+<file path=customXml/itemProps4.xml><?xml version="1.0" encoding="utf-8"?>
+<ds:datastoreItem xmlns:ds="http://schemas.openxmlformats.org/officeDocument/2006/customXml" ds:itemID="{2C695227-8099-4749-B3A2-D72C90C4AB15}">
+  <ds:schemaRefs>
+    <ds:schemaRef ds:uri="http://schemas.microsoft.com/office/2006/metadata/properties"/>
+    <ds:schemaRef ds:uri="http://schemas.microsoft.com/office/infopath/2007/PartnerControls"/>
+    <ds:schemaRef ds:uri="8bbd4995-53b7-43e2-b62f-10947586ac31"/>
+    <ds:schemaRef ds:uri="1edf0c46-a6f9-4131-a921-71012b14023b"/>
+    <ds:schemaRef ds:uri="04038120-c57d-4ff0-a062-b50bf46d05c8"/>
+  </ds:schemaRefs>
+</ds:datastoreItem>
 </file>
</xml_diff>